<commit_message>
added new files and reduce the size of some
</commit_message>
<xml_diff>
--- a/assets/files/event-day-files/2022.03.03_Product Management-Agenda(FR).docx
+++ b/assets/files/event-day-files/2022.03.03_Product Management-Agenda(FR).docx
@@ -106,7 +106,7 @@
                 <w:lang w:val="fr-CA"/>
               </w:rPr>
             </w:pPr>
-            <w:hyperlink r:id="rId10" w:history="1">
+            <w:hyperlink w:history="1" r:id="rId10">
               <w:r>
                 <w:rPr>
                   <w:rStyle w:val="Hyperlink"/>
@@ -179,7 +179,7 @@
                 <w:lang w:val="fr-CA"/>
               </w:rPr>
             </w:pPr>
-            <w:hyperlink r:id="rId11" w:history="1">
+            <w:hyperlink w:history="1" r:id="rId11">
               <w:r>
                 <w:rPr>
                   <w:rStyle w:val="Hyperlink"/>
@@ -266,7 +266,7 @@
           <w:lang w:val="fr-CA"/>
         </w:rPr>
       </w:pPr>
-      <w:bookmarkStart w:id="0" w:name="_GoBack"/>
+      <w:bookmarkStart w:name="_GoBack" w:id="0"/>
       <w:bookmarkEnd w:id="0"/>
     </w:p>
     <w:p>
@@ -311,6 +311,7 @@
           <w:tcPr>
             <w:tcW w:w="1413" w:type="dxa"/>
             <w:shd w:val="clear" w:color="auto" w:fill="44546A" w:themeFill="text2"/>
+            <w:tcMar/>
             <w:vAlign w:val="center"/>
           </w:tcPr>
           <w:p>
@@ -338,6 +339,7 @@
           <w:tcPr>
             <w:tcW w:w="4252" w:type="dxa"/>
             <w:shd w:val="clear" w:color="auto" w:fill="44546A" w:themeFill="text2"/>
+            <w:tcMar/>
             <w:vAlign w:val="center"/>
           </w:tcPr>
           <w:p>
@@ -365,6 +367,7 @@
           <w:tcPr>
             <w:tcW w:w="5534" w:type="dxa"/>
             <w:shd w:val="clear" w:color="auto" w:fill="44546A" w:themeFill="text2"/>
+            <w:tcMar/>
             <w:vAlign w:val="center"/>
           </w:tcPr>
           <w:p>
@@ -397,6 +400,7 @@
         <w:tc>
           <w:tcPr>
             <w:tcW w:w="1413" w:type="dxa"/>
+            <w:tcMar/>
             <w:vAlign w:val="center"/>
           </w:tcPr>
           <w:p>
@@ -420,6 +424,7 @@
         <w:tc>
           <w:tcPr>
             <w:tcW w:w="4252" w:type="dxa"/>
+            <w:tcMar/>
             <w:vAlign w:val="center"/>
           </w:tcPr>
           <w:p>
@@ -449,6 +454,7 @@
         <w:tc>
           <w:tcPr>
             <w:tcW w:w="5534" w:type="dxa"/>
+            <w:tcMar/>
             <w:vAlign w:val="center"/>
           </w:tcPr>
           <w:p>
@@ -475,6 +481,7 @@
         <w:tc>
           <w:tcPr>
             <w:tcW w:w="1413" w:type="dxa"/>
+            <w:tcMar/>
             <w:vAlign w:val="center"/>
           </w:tcPr>
           <w:p>
@@ -498,6 +505,7 @@
         <w:tc>
           <w:tcPr>
             <w:tcW w:w="4252" w:type="dxa"/>
+            <w:tcMar/>
             <w:vAlign w:val="center"/>
           </w:tcPr>
           <w:p>
@@ -519,6 +527,7 @@
         <w:tc>
           <w:tcPr>
             <w:tcW w:w="5534" w:type="dxa"/>
+            <w:tcMar/>
             <w:vAlign w:val="center"/>
           </w:tcPr>
           <w:p>
@@ -559,6 +568,7 @@
         <w:tc>
           <w:tcPr>
             <w:tcW w:w="1413" w:type="dxa"/>
+            <w:tcMar/>
             <w:vAlign w:val="center"/>
           </w:tcPr>
           <w:p>
@@ -582,56 +592,76 @@
         <w:tc>
           <w:tcPr>
             <w:tcW w:w="4252" w:type="dxa"/>
-            <w:vAlign w:val="center"/>
-          </w:tcPr>
-          <w:p>
-            <w:pPr>
-              <w:rPr>
-                <w:rFonts w:ascii="Arial" w:hAnsi="Arial" w:cs="Arial"/>
-                <w:lang w:val="fr-CA"/>
-              </w:rPr>
-            </w:pPr>
-            <w:r>
-              <w:rPr>
-                <w:rFonts w:ascii="Arial" w:hAnsi="Arial" w:cs="Arial"/>
+            <w:tcMar/>
+            <w:vAlign w:val="center"/>
+          </w:tcPr>
+          <w:p w14:noSpellErr="1">
+            <w:pPr>
+              <w:rPr>
+                <w:rFonts w:ascii="Arial" w:hAnsi="Arial" w:eastAsia="Arial" w:cs="Arial"/>
+                <w:color w:val="auto"/>
+                <w:sz w:val="22"/>
+                <w:szCs w:val="22"/>
+                <w:lang w:val="fr-CA"/>
+              </w:rPr>
+            </w:pPr>
+            <w:r>
+              <w:rPr>
+                <w:rFonts w:ascii="Arial" w:hAnsi="Arial" w:eastAsia="Arial" w:cs="Arial"/>
+                <w:color w:val="auto"/>
+                <w:sz w:val="22"/>
+                <w:szCs w:val="22"/>
                 <w:lang w:val="fr-CA"/>
               </w:rPr>
               <w:t>Mot d’ouverture des coparrains :</w:t>
             </w:r>
           </w:p>
-          <w:p>
-            <w:pPr>
-              <w:rPr>
-                <w:rFonts w:ascii="Arial" w:eastAsia="Times New Roman" w:hAnsi="Arial" w:cs="Arial"/>
-                <w:i/>
+          <w:p w14:noSpellErr="1">
+            <w:pPr>
+              <w:rPr>
+                <w:rFonts w:ascii="Arial" w:hAnsi="Arial" w:eastAsia="Arial" w:cs="Arial"/>
+                <w:i w:val="1"/>
+                <w:iCs w:val="1"/>
+                <w:color w:val="auto"/>
+                <w:sz w:val="22"/>
+                <w:szCs w:val="22"/>
                 <w:u w:val="single"/>
                 <w:lang w:val="fr-CA"/>
               </w:rPr>
             </w:pPr>
             <w:r>
               <w:rPr>
-                <w:rFonts w:ascii="Arial" w:eastAsia="Times New Roman" w:hAnsi="Arial" w:cs="Arial"/>
-                <w:i/>
-                <w:iCs/>
+                <w:rFonts w:ascii="Arial" w:hAnsi="Arial" w:eastAsia="Arial" w:cs="Arial"/>
+                <w:i w:val="1"/>
+                <w:iCs w:val="1"/>
+                <w:color w:val="auto"/>
+                <w:sz w:val="22"/>
+                <w:szCs w:val="22"/>
                 <w:u w:val="single"/>
                 <w:lang w:val="fr-CA"/>
               </w:rPr>
               <w:t>Gestion de produits – Pourquoi?</w:t>
             </w:r>
           </w:p>
-          <w:p>
-            <w:pPr>
-              <w:rPr>
-                <w:rFonts w:ascii="Arial" w:hAnsi="Arial" w:cs="Arial"/>
+          <w:p w14:noSpellErr="1">
+            <w:pPr>
+              <w:rPr>
+                <w:rFonts w:ascii="Arial" w:hAnsi="Arial" w:eastAsia="Arial" w:cs="Arial"/>
+                <w:color w:val="auto"/>
+                <w:sz w:val="22"/>
+                <w:szCs w:val="22"/>
                 <w:u w:val="single"/>
                 <w:lang w:val="fr-CA"/>
               </w:rPr>
             </w:pPr>
             <w:r>
               <w:rPr>
-                <w:rFonts w:ascii="Arial" w:eastAsia="Times New Roman" w:hAnsi="Arial" w:cs="Arial"/>
-                <w:i/>
-                <w:iCs/>
+                <w:rFonts w:ascii="Arial" w:hAnsi="Arial" w:eastAsia="Arial" w:cs="Arial"/>
+                <w:i w:val="1"/>
+                <w:iCs w:val="1"/>
+                <w:color w:val="auto"/>
+                <w:sz w:val="22"/>
+                <w:szCs w:val="22"/>
                 <w:u w:val="single"/>
                 <w:lang w:val="fr-CA"/>
               </w:rPr>
@@ -642,75 +672,166 @@
         <w:tc>
           <w:tcPr>
             <w:tcW w:w="5534" w:type="dxa"/>
-            <w:vAlign w:val="center"/>
-          </w:tcPr>
-          <w:p>
-            <w:pPr>
-              <w:rPr>
-                <w:rFonts w:ascii="Arial" w:eastAsia="Times New Roman" w:hAnsi="Arial" w:cs="Arial"/>
-                <w:lang w:val="fr-CA"/>
-              </w:rPr>
-            </w:pPr>
-            <w:r>
-              <w:rPr>
-                <w:rFonts w:ascii="Arial" w:hAnsi="Arial" w:cs="Arial"/>
+            <w:tcMar/>
+            <w:vAlign w:val="center"/>
+          </w:tcPr>
+          <w:p w14:noSpellErr="1">
+            <w:pPr>
+              <w:rPr>
+                <w:rFonts w:ascii="Arial" w:hAnsi="Arial" w:eastAsia="Arial" w:cs="Arial"/>
+                <w:color w:val="auto"/>
+                <w:sz w:val="22"/>
+                <w:szCs w:val="22"/>
+                <w:lang w:val="fr-CA"/>
+              </w:rPr>
+            </w:pPr>
+            <w:r>
+              <w:rPr>
+                <w:rFonts w:ascii="Arial" w:hAnsi="Arial" w:eastAsia="Arial" w:cs="Arial"/>
+                <w:color w:val="auto"/>
+                <w:sz w:val="22"/>
+                <w:szCs w:val="22"/>
                 <w:lang w:val="fr-CA"/>
               </w:rPr>
               <w:t xml:space="preserve">Tammy </w:t>
             </w:r>
             <w:r>
               <w:rPr>
-                <w:rFonts w:ascii="Arial" w:eastAsia="Times New Roman" w:hAnsi="Arial" w:cs="Arial"/>
-                <w:color w:val="242424"/>
+                <w:rFonts w:ascii="Arial" w:hAnsi="Arial" w:eastAsia="Arial" w:cs="Arial"/>
+                <w:color w:val="auto"/>
+                <w:sz w:val="22"/>
+                <w:szCs w:val="22"/>
                 <w:lang w:val="fr-CA"/>
               </w:rPr>
               <w:t>Bélanger</w:t>
             </w:r>
             <w:r>
               <w:rPr>
-                <w:rFonts w:ascii="Arial" w:hAnsi="Arial" w:cs="Arial"/>
+                <w:rFonts w:ascii="Arial" w:hAnsi="Arial" w:eastAsia="Arial" w:cs="Arial"/>
+                <w:color w:val="auto"/>
+                <w:sz w:val="22"/>
+                <w:szCs w:val="22"/>
                 <w:lang w:val="fr-CA"/>
               </w:rPr>
               <w:t>, Sous-ministre adjointe, Transformation</w:t>
             </w:r>
           </w:p>
-          <w:p>
-            <w:pPr>
-              <w:rPr>
-                <w:rFonts w:ascii="Arial" w:eastAsia="Times New Roman" w:hAnsi="Arial" w:cs="Arial"/>
-                <w:lang w:val="fr-CA"/>
-              </w:rPr>
-            </w:pPr>
-          </w:p>
-          <w:p>
-            <w:pPr>
-              <w:rPr>
-                <w:rFonts w:ascii="Arial" w:hAnsi="Arial" w:cs="Arial"/>
-                <w:lang w:val="fr-CA"/>
-              </w:rPr>
-            </w:pPr>
-            <w:r>
-              <w:rPr>
-                <w:rFonts w:ascii="Arial" w:eastAsia="Times New Roman" w:hAnsi="Arial" w:cs="Arial"/>
+          <w:p w14:noSpellErr="1">
+            <w:pPr>
+              <w:rPr>
+                <w:rFonts w:ascii="Arial" w:hAnsi="Arial" w:eastAsia="Arial" w:cs="Arial"/>
+                <w:color w:val="auto"/>
+                <w:sz w:val="22"/>
+                <w:szCs w:val="22"/>
+                <w:lang w:val="fr-CA"/>
+              </w:rPr>
+            </w:pPr>
+          </w:p>
+          <w:p>
+            <w:pPr>
+              <w:pStyle w:val="Normal"/>
+              <w:rPr>
+                <w:rFonts w:ascii="Arial" w:hAnsi="Arial" w:eastAsia="Arial" w:cs="Arial"/>
+                <w:caps w:val="0"/>
+                <w:smallCaps w:val="0"/>
+                <w:noProof w:val="0"/>
+                <w:color w:val="auto"/>
+                <w:sz w:val="22"/>
+                <w:szCs w:val="22"/>
+                <w:lang w:val="fr-CA"/>
+              </w:rPr>
+            </w:pPr>
+            <w:r>
+              <w:rPr>
+                <w:rFonts w:ascii="Arial" w:hAnsi="Arial" w:eastAsia="Arial" w:cs="Arial"/>
+                <w:color w:val="auto"/>
+                <w:sz w:val="22"/>
+                <w:szCs w:val="22"/>
                 <w:lang w:val="fr-CA"/>
               </w:rPr>
               <w:t xml:space="preserve">Peter </w:t>
             </w:r>
-            <w:proofErr w:type="spellStart"/>
-            <w:r>
-              <w:rPr>
-                <w:rFonts w:ascii="Arial" w:eastAsia="Times New Roman" w:hAnsi="Arial" w:cs="Arial"/>
+            <w:r>
+              <w:rPr>
+                <w:rFonts w:ascii="Arial" w:hAnsi="Arial" w:eastAsia="Arial" w:cs="Arial"/>
+                <w:color w:val="auto"/>
+                <w:sz w:val="22"/>
+                <w:szCs w:val="22"/>
                 <w:lang w:val="fr-CA"/>
               </w:rPr>
               <w:t>Littlefield</w:t>
             </w:r>
-            <w:proofErr w:type="spellEnd"/>
-            <w:r>
-              <w:rPr>
-                <w:rFonts w:ascii="Arial" w:eastAsia="Times New Roman" w:hAnsi="Arial" w:cs="Arial"/>
-                <w:lang w:val="fr-CA"/>
-              </w:rPr>
-              <w:t>, Dirigeant principal de l’information, Direction générale de l’innovation, de l’information et de la technologie</w:t>
+            <w:r>
+              <w:rPr>
+                <w:rFonts w:ascii="Arial" w:hAnsi="Arial" w:eastAsia="Arial" w:cs="Arial"/>
+                <w:color w:val="auto"/>
+                <w:sz w:val="22"/>
+                <w:szCs w:val="22"/>
+                <w:lang w:val="fr-CA"/>
+              </w:rPr>
+              <w:t>,</w:t>
+            </w:r>
+            <w:r>
+              <w:rPr>
+                <w:rFonts w:ascii="Arial" w:hAnsi="Arial" w:eastAsia="Arial" w:cs="Arial"/>
+                <w:color w:val="auto"/>
+                <w:sz w:val="22"/>
+                <w:szCs w:val="22"/>
+                <w:lang w:val="fr-CA"/>
+              </w:rPr>
+              <w:t xml:space="preserve"> </w:t>
+            </w:r>
+            <w:r>
+              <w:rPr>
+                <w:rFonts w:ascii="Arial" w:hAnsi="Arial" w:eastAsia="Arial" w:cs="Arial"/>
+                <w:caps w:val="0"/>
+                <w:smallCaps w:val="0"/>
+                <w:noProof w:val="0"/>
+                <w:color w:val="auto"/>
+                <w:sz w:val="22"/>
+                <w:szCs w:val="22"/>
+                <w:lang w:val="fr-CA"/>
+              </w:rPr>
+              <w:t xml:space="preserve">Peter </w:t>
+            </w:r>
+            <w:r>
+              <w:rPr>
+                <w:rFonts w:ascii="Arial" w:hAnsi="Arial" w:eastAsia="Arial" w:cs="Arial"/>
+                <w:caps w:val="0"/>
+                <w:smallCaps w:val="0"/>
+                <w:noProof w:val="0"/>
+                <w:color w:val="auto"/>
+                <w:sz w:val="22"/>
+                <w:szCs w:val="22"/>
+                <w:lang w:val="fr-CA"/>
+              </w:rPr>
+              <w:t>Littlefield</w:t>
+            </w:r>
+            <w:r>
+              <w:rPr>
+                <w:rFonts w:ascii="Arial" w:hAnsi="Arial" w:eastAsia="Arial" w:cs="Arial"/>
+                <w:caps w:val="0"/>
+                <w:smallCaps w:val="0"/>
+                <w:noProof w:val="0"/>
+                <w:color w:val="auto"/>
+                <w:sz w:val="22"/>
+                <w:szCs w:val="22"/>
+                <w:lang w:val="fr-CA"/>
+              </w:rPr>
+              <w:t xml:space="preserve">, Dirigeant principal de l’information, </w:t>
+            </w:r>
+            <w:r>
+              <w:rPr>
+                <w:rFonts w:ascii="Arial" w:hAnsi="Arial" w:eastAsia="Arial" w:cs="Arial"/>
+                <w:caps w:val="0"/>
+                <w:smallCaps w:val="0"/>
+                <w:noProof w:val="0"/>
+                <w:color w:val="auto"/>
+                <w:sz w:val="22"/>
+                <w:szCs w:val="22"/>
+                <w:lang w:val="fr-CA"/>
+              </w:rPr>
+              <w:t>Emploi et Développement social Canada</w:t>
             </w:r>
           </w:p>
         </w:tc>
@@ -723,6 +844,7 @@
         <w:tc>
           <w:tcPr>
             <w:tcW w:w="1413" w:type="dxa"/>
+            <w:tcMar/>
             <w:vAlign w:val="center"/>
           </w:tcPr>
           <w:p>
@@ -746,6 +868,7 @@
         <w:tc>
           <w:tcPr>
             <w:tcW w:w="4252" w:type="dxa"/>
+            <w:tcMar/>
             <w:vAlign w:val="center"/>
           </w:tcPr>
           <w:p>
@@ -780,7 +903,7 @@
                 <w:iCs/>
                 <w:color w:val="000000"/>
                 <w:u w:val="single"/>
-                <w:bdr w:val="none" w:sz="0" w:space="0" w:color="auto" w:frame="1"/>
+                <w:bdr w:val="none" w:color="auto" w:sz="0" w:space="0" w:frame="1"/>
                 <w:lang w:val="fr-CA"/>
               </w:rPr>
               <w:t>Gestion des produits civiques – L’art et la science de rédiger des exigences dans l’intérêt public</w:t>
@@ -790,18 +913,21 @@
         <w:tc>
           <w:tcPr>
             <w:tcW w:w="5534" w:type="dxa"/>
-            <w:vAlign w:val="center"/>
-          </w:tcPr>
-          <w:p>
-            <w:pPr>
-              <w:rPr>
-                <w:rFonts w:ascii="Arial" w:hAnsi="Arial" w:cs="Arial"/>
-                <w:lang w:val="fr-CA"/>
-              </w:rPr>
-            </w:pPr>
-            <w:r>
-              <w:rPr>
-                <w:rFonts w:ascii="Arial" w:hAnsi="Arial" w:cs="Arial"/>
+            <w:tcMar/>
+            <w:vAlign w:val="center"/>
+          </w:tcPr>
+          <w:p w14:noSpellErr="1">
+            <w:pPr>
+              <w:rPr>
+                <w:rFonts w:ascii="Arial" w:hAnsi="Arial" w:cs="Arial"/>
+                <w:color w:val="auto"/>
+                <w:lang w:val="fr-CA"/>
+              </w:rPr>
+            </w:pPr>
+            <w:r>
+              <w:rPr>
+                <w:rFonts w:ascii="Arial" w:hAnsi="Arial" w:cs="Arial"/>
+                <w:color w:val="auto"/>
                 <w:lang w:val="fr-CA"/>
               </w:rPr>
               <w:t>Bianca Wylie, Cofondatrice de Tech Reset Canada et agrégée supérieure au Centre pour l’innovation dans la gouvernance internationale</w:t>
@@ -817,6 +943,7 @@
         <w:tc>
           <w:tcPr>
             <w:tcW w:w="1413" w:type="dxa"/>
+            <w:tcMar/>
             <w:vAlign w:val="center"/>
           </w:tcPr>
           <w:p>
@@ -840,6 +967,7 @@
         <w:tc>
           <w:tcPr>
             <w:tcW w:w="4252" w:type="dxa"/>
+            <w:tcMar/>
             <w:vAlign w:val="center"/>
           </w:tcPr>
           <w:p>
@@ -861,6 +989,7 @@
         <w:tc>
           <w:tcPr>
             <w:tcW w:w="5534" w:type="dxa"/>
+            <w:tcMar/>
             <w:vAlign w:val="center"/>
           </w:tcPr>
           <w:p>
@@ -894,6 +1023,7 @@
         <w:tc>
           <w:tcPr>
             <w:tcW w:w="1413" w:type="dxa"/>
+            <w:tcMar/>
             <w:vAlign w:val="center"/>
           </w:tcPr>
           <w:p>
@@ -917,6 +1047,7 @@
         <w:tc>
           <w:tcPr>
             <w:tcW w:w="4252" w:type="dxa"/>
+            <w:tcMar/>
             <w:vAlign w:val="center"/>
           </w:tcPr>
           <w:p>
@@ -937,6 +1068,7 @@
         <w:tc>
           <w:tcPr>
             <w:tcW w:w="5534" w:type="dxa"/>
+            <w:tcMar/>
             <w:vAlign w:val="center"/>
           </w:tcPr>
           <w:p>
@@ -956,6 +1088,7 @@
         <w:tc>
           <w:tcPr>
             <w:tcW w:w="1413" w:type="dxa"/>
+            <w:tcMar/>
             <w:vAlign w:val="center"/>
           </w:tcPr>
           <w:p>
@@ -979,6 +1112,7 @@
         <w:tc>
           <w:tcPr>
             <w:tcW w:w="4252" w:type="dxa"/>
+            <w:tcMar/>
             <w:vAlign w:val="center"/>
           </w:tcPr>
           <w:p>
@@ -1014,6 +1148,7 @@
         <w:tc>
           <w:tcPr>
             <w:tcW w:w="5534" w:type="dxa"/>
+            <w:tcMar/>
             <w:vAlign w:val="center"/>
           </w:tcPr>
           <w:p>
@@ -1041,6 +1176,7 @@
         <w:tc>
           <w:tcPr>
             <w:tcW w:w="1413" w:type="dxa"/>
+            <w:tcMar/>
             <w:vAlign w:val="center"/>
           </w:tcPr>
           <w:p>
@@ -1065,6 +1201,7 @@
         <w:tc>
           <w:tcPr>
             <w:tcW w:w="4252" w:type="dxa"/>
+            <w:tcMar/>
             <w:vAlign w:val="center"/>
           </w:tcPr>
           <w:p>
@@ -1106,6 +1243,7 @@
         <w:tc>
           <w:tcPr>
             <w:tcW w:w="5534" w:type="dxa"/>
+            <w:tcMar/>
             <w:vAlign w:val="center"/>
           </w:tcPr>
           <w:p>
@@ -1133,6 +1271,7 @@
         <w:tc>
           <w:tcPr>
             <w:tcW w:w="1413" w:type="dxa"/>
+            <w:tcMar/>
             <w:vAlign w:val="center"/>
           </w:tcPr>
           <w:p>
@@ -1156,6 +1295,7 @@
         <w:tc>
           <w:tcPr>
             <w:tcW w:w="4252" w:type="dxa"/>
+            <w:tcMar/>
             <w:vAlign w:val="center"/>
           </w:tcPr>
           <w:p>
@@ -1193,6 +1333,7 @@
         <w:tc>
           <w:tcPr>
             <w:tcW w:w="5534" w:type="dxa"/>
+            <w:tcMar/>
             <w:vAlign w:val="center"/>
           </w:tcPr>
           <w:p>
@@ -1226,6 +1367,7 @@
         <w:tc>
           <w:tcPr>
             <w:tcW w:w="1413" w:type="dxa"/>
+            <w:tcMar/>
             <w:vAlign w:val="center"/>
           </w:tcPr>
           <w:p>
@@ -1249,6 +1391,7 @@
         <w:tc>
           <w:tcPr>
             <w:tcW w:w="4252" w:type="dxa"/>
+            <w:tcMar/>
             <w:vAlign w:val="center"/>
           </w:tcPr>
           <w:p>
@@ -1282,6 +1425,7 @@
         <w:tc>
           <w:tcPr>
             <w:tcW w:w="5534" w:type="dxa"/>
+            <w:tcMar/>
             <w:vAlign w:val="center"/>
           </w:tcPr>
           <w:p>
@@ -1325,6 +1469,7 @@
         <w:tc>
           <w:tcPr>
             <w:tcW w:w="1413" w:type="dxa"/>
+            <w:tcMar/>
             <w:vAlign w:val="center"/>
           </w:tcPr>
           <w:p>
@@ -1348,6 +1493,7 @@
         <w:tc>
           <w:tcPr>
             <w:tcW w:w="4252" w:type="dxa"/>
+            <w:tcMar/>
             <w:vAlign w:val="center"/>
           </w:tcPr>
           <w:p>
@@ -1381,6 +1527,7 @@
         <w:tc>
           <w:tcPr>
             <w:tcW w:w="5534" w:type="dxa"/>
+            <w:tcMar/>
             <w:vAlign w:val="center"/>
           </w:tcPr>
           <w:p>
@@ -1425,6 +1572,7 @@
         <w:tc>
           <w:tcPr>
             <w:tcW w:w="1413" w:type="dxa"/>
+            <w:tcMar/>
             <w:vAlign w:val="center"/>
           </w:tcPr>
           <w:p>
@@ -1448,6 +1596,7 @@
         <w:tc>
           <w:tcPr>
             <w:tcW w:w="4252" w:type="dxa"/>
+            <w:tcMar/>
             <w:vAlign w:val="center"/>
           </w:tcPr>
           <w:p>
@@ -1482,6 +1631,7 @@
         <w:tc>
           <w:tcPr>
             <w:tcW w:w="5534" w:type="dxa"/>
+            <w:tcMar/>
             <w:vAlign w:val="center"/>
           </w:tcPr>
           <w:p>
@@ -1522,6 +1672,7 @@
         <w:tc>
           <w:tcPr>
             <w:tcW w:w="1413" w:type="dxa"/>
+            <w:tcMar/>
             <w:vAlign w:val="center"/>
           </w:tcPr>
           <w:p>
@@ -1545,6 +1696,7 @@
         <w:tc>
           <w:tcPr>
             <w:tcW w:w="4252" w:type="dxa"/>
+            <w:tcMar/>
             <w:vAlign w:val="center"/>
           </w:tcPr>
           <w:p>
@@ -1565,6 +1717,7 @@
         <w:tc>
           <w:tcPr>
             <w:tcW w:w="5534" w:type="dxa"/>
+            <w:tcMar/>
             <w:vAlign w:val="center"/>
           </w:tcPr>
           <w:p>
@@ -1605,6 +1758,7 @@
         <w:tc>
           <w:tcPr>
             <w:tcW w:w="1413" w:type="dxa"/>
+            <w:tcMar/>
             <w:vAlign w:val="center"/>
           </w:tcPr>
           <w:p>
@@ -1628,6 +1782,7 @@
         <w:tc>
           <w:tcPr>
             <w:tcW w:w="4252" w:type="dxa"/>
+            <w:tcMar/>
             <w:vAlign w:val="center"/>
           </w:tcPr>
           <w:p>
@@ -1669,6 +1824,7 @@
         <w:tc>
           <w:tcPr>
             <w:tcW w:w="5534" w:type="dxa"/>
+            <w:tcMar/>
             <w:vAlign w:val="center"/>
           </w:tcPr>
           <w:p>
@@ -1687,7 +1843,7 @@
             </w:r>
             <w:r>
               <w:rPr>
-                <w:rFonts w:ascii="Arial" w:eastAsia="Times New Roman" w:hAnsi="Arial" w:cs="Arial"/>
+                <w:rFonts w:ascii="Arial" w:hAnsi="Arial" w:eastAsia="Times New Roman" w:cs="Arial"/>
                 <w:color w:val="242424"/>
                 <w:lang w:val="fr-CA"/>
               </w:rPr>
@@ -1695,7 +1851,7 @@
             </w:r>
             <w:r>
               <w:rPr>
-                <w:rFonts w:ascii="Arial" w:eastAsia="Times New Roman" w:hAnsi="Arial" w:cs="Arial"/>
+                <w:rFonts w:ascii="Arial" w:hAnsi="Arial" w:eastAsia="Times New Roman" w:cs="Arial"/>
                 <w:color w:val="242424"/>
                 <w:lang w:val="fr-CA"/>
               </w:rPr>
@@ -1726,6 +1882,7 @@
         <w:tc>
           <w:tcPr>
             <w:tcW w:w="1413" w:type="dxa"/>
+            <w:tcMar/>
             <w:vAlign w:val="center"/>
           </w:tcPr>
           <w:p>
@@ -1749,6 +1906,7 @@
         <w:tc>
           <w:tcPr>
             <w:tcW w:w="4252" w:type="dxa"/>
+            <w:tcMar/>
             <w:vAlign w:val="center"/>
           </w:tcPr>
           <w:p>
@@ -1769,6 +1927,7 @@
         <w:tc>
           <w:tcPr>
             <w:tcW w:w="5534" w:type="dxa"/>
+            <w:tcMar/>
             <w:vAlign w:val="center"/>
           </w:tcPr>
           <w:p>
@@ -1805,7 +1964,7 @@
     <w:p/>
     <w:sectPr>
       <w:headerReference w:type="default" r:id="rId12"/>
-      <w:pgSz w:w="12240" w:h="15840"/>
+      <w:pgSz w:w="12240" w:h="15840" w:orient="portrait"/>
       <w:pgMar w:top="720" w:right="720" w:bottom="720" w:left="720" w:header="708" w:footer="708" w:gutter="0"/>
       <w:cols w:space="708"/>
       <w:docGrid w:linePitch="360"/>
@@ -1865,7 +2024,7 @@
 </file>
 
 <file path=word/header1.xml><?xml version="1.0" encoding="utf-8"?>
-<w:hdr xmlns:wpc="http://schemas.microsoft.com/office/word/2010/wordprocessingCanvas" xmlns:cx="http://schemas.microsoft.com/office/drawing/2014/chartex" xmlns:cx1="http://schemas.microsoft.com/office/drawing/2015/9/8/chartex" xmlns:mc="http://schemas.openxmlformats.org/markup-compatibility/2006" xmlns:o="urn:schemas-microsoft-com:office:office" xmlns:r="http://schemas.openxmlformats.org/officeDocument/2006/relationships" xmlns:m="http://schemas.openxmlformats.org/officeDocument/2006/math" xmlns:v="urn:schemas-microsoft-com:vml" xmlns:wp14="http://schemas.microsoft.com/office/word/2010/wordprocessingDrawing" xmlns:wp="http://schemas.openxmlformats.org/drawingml/2006/wordprocessingDrawing" xmlns:w10="urn:schemas-microsoft-com:office:word" xmlns:w="http://schemas.openxmlformats.org/wordprocessingml/2006/main" xmlns:w14="http://schemas.microsoft.com/office/word/2010/wordml" xmlns:w15="http://schemas.microsoft.com/office/word/2012/wordml" xmlns:w16se="http://schemas.microsoft.com/office/word/2015/wordml/symex" xmlns:wpg="http://schemas.microsoft.com/office/word/2010/wordprocessingGroup" xmlns:wpi="http://schemas.microsoft.com/office/word/2010/wordprocessingInk" xmlns:wne="http://schemas.microsoft.com/office/word/2006/wordml" xmlns:wps="http://schemas.microsoft.com/office/word/2010/wordprocessingShape" mc:Ignorable="w14 w15 w16se wp14">
+<w:hdr xmlns:wpc="http://schemas.microsoft.com/office/word/2010/wordprocessingCanvas" xmlns:cx="http://schemas.microsoft.com/office/drawing/2014/chartex" xmlns:cx1="http://schemas.microsoft.com/office/drawing/2015/9/8/chartex" xmlns:mc="http://schemas.openxmlformats.org/markup-compatibility/2006" xmlns:o="urn:schemas-microsoft-com:office:office" xmlns:r="http://schemas.openxmlformats.org/officeDocument/2006/relationships" xmlns:m="http://schemas.openxmlformats.org/officeDocument/2006/math" xmlns:v="urn:schemas-microsoft-com:vml" xmlns:wp14="http://schemas.microsoft.com/office/word/2010/wordprocessingDrawing" xmlns:wp="http://schemas.openxmlformats.org/drawingml/2006/wordprocessingDrawing" xmlns:w10="urn:schemas-microsoft-com:office:word" xmlns:w="http://schemas.openxmlformats.org/wordprocessingml/2006/main" xmlns:w14="http://schemas.microsoft.com/office/word/2010/wordml" xmlns:w15="http://schemas.microsoft.com/office/word/2012/wordml" xmlns:w16se="http://schemas.microsoft.com/office/word/2015/wordml/symex" xmlns:wpg="http://schemas.microsoft.com/office/word/2010/wordprocessingGroup" xmlns:wpi="http://schemas.microsoft.com/office/word/2010/wordprocessingInk" xmlns:wne="http://schemas.microsoft.com/office/word/2006/wordml" xmlns:wps="http://schemas.microsoft.com/office/word/2010/wordprocessingShape" xmlns:a="http://schemas.openxmlformats.org/drawingml/2006/main" xmlns:pic="http://schemas.openxmlformats.org/drawingml/2006/picture" xmlns:a14="http://schemas.microsoft.com/office/drawing/2010/main" mc:Ignorable="w14 w15 w16se wp14">
   <w:p>
     <w:pPr>
       <w:pStyle w:val="Header"/>
@@ -1964,7 +2123,7 @@
         <w:ind w:left="720" w:hanging="360"/>
       </w:pPr>
       <w:rPr>
-        <w:rFonts w:ascii="Symbol" w:hAnsi="Symbol" w:hint="default"/>
+        <w:rFonts w:hint="default" w:ascii="Symbol" w:hAnsi="Symbol"/>
         <w:sz w:val="20"/>
       </w:rPr>
     </w:lvl>
@@ -1980,7 +2139,7 @@
         <w:ind w:left="1440" w:hanging="360"/>
       </w:pPr>
       <w:rPr>
-        <w:rFonts w:ascii="Symbol" w:hAnsi="Symbol" w:hint="default"/>
+        <w:rFonts w:hint="default" w:ascii="Symbol" w:hAnsi="Symbol"/>
         <w:sz w:val="20"/>
       </w:rPr>
     </w:lvl>
@@ -1996,7 +2155,7 @@
         <w:ind w:left="2160" w:hanging="360"/>
       </w:pPr>
       <w:rPr>
-        <w:rFonts w:ascii="Symbol" w:hAnsi="Symbol" w:hint="default"/>
+        <w:rFonts w:hint="default" w:ascii="Symbol" w:hAnsi="Symbol"/>
         <w:sz w:val="20"/>
       </w:rPr>
     </w:lvl>
@@ -2012,7 +2171,7 @@
         <w:ind w:left="2880" w:hanging="360"/>
       </w:pPr>
       <w:rPr>
-        <w:rFonts w:ascii="Symbol" w:hAnsi="Symbol" w:hint="default"/>
+        <w:rFonts w:hint="default" w:ascii="Symbol" w:hAnsi="Symbol"/>
         <w:sz w:val="20"/>
       </w:rPr>
     </w:lvl>
@@ -2028,7 +2187,7 @@
         <w:ind w:left="3600" w:hanging="360"/>
       </w:pPr>
       <w:rPr>
-        <w:rFonts w:ascii="Symbol" w:hAnsi="Symbol" w:hint="default"/>
+        <w:rFonts w:hint="default" w:ascii="Symbol" w:hAnsi="Symbol"/>
         <w:sz w:val="20"/>
       </w:rPr>
     </w:lvl>
@@ -2044,7 +2203,7 @@
         <w:ind w:left="4320" w:hanging="360"/>
       </w:pPr>
       <w:rPr>
-        <w:rFonts w:ascii="Symbol" w:hAnsi="Symbol" w:hint="default"/>
+        <w:rFonts w:hint="default" w:ascii="Symbol" w:hAnsi="Symbol"/>
         <w:sz w:val="20"/>
       </w:rPr>
     </w:lvl>
@@ -2060,7 +2219,7 @@
         <w:ind w:left="5040" w:hanging="360"/>
       </w:pPr>
       <w:rPr>
-        <w:rFonts w:ascii="Symbol" w:hAnsi="Symbol" w:hint="default"/>
+        <w:rFonts w:hint="default" w:ascii="Symbol" w:hAnsi="Symbol"/>
         <w:sz w:val="20"/>
       </w:rPr>
     </w:lvl>
@@ -2076,7 +2235,7 @@
         <w:ind w:left="5760" w:hanging="360"/>
       </w:pPr>
       <w:rPr>
-        <w:rFonts w:ascii="Symbol" w:hAnsi="Symbol" w:hint="default"/>
+        <w:rFonts w:hint="default" w:ascii="Symbol" w:hAnsi="Symbol"/>
         <w:sz w:val="20"/>
       </w:rPr>
     </w:lvl>
@@ -2092,7 +2251,7 @@
         <w:ind w:left="6480" w:hanging="360"/>
       </w:pPr>
       <w:rPr>
-        <w:rFonts w:ascii="Symbol" w:hAnsi="Symbol" w:hint="default"/>
+        <w:rFonts w:hint="default" w:ascii="Symbol" w:hAnsi="Symbol"/>
         <w:sz w:val="20"/>
       </w:rPr>
     </w:lvl>
@@ -2113,7 +2272,7 @@
         <w:ind w:left="720" w:hanging="360"/>
       </w:pPr>
       <w:rPr>
-        <w:rFonts w:ascii="Courier New" w:hAnsi="Courier New" w:hint="default"/>
+        <w:rFonts w:hint="default" w:ascii="Courier New" w:hAnsi="Courier New"/>
         <w:sz w:val="20"/>
       </w:rPr>
     </w:lvl>
@@ -2129,7 +2288,7 @@
         <w:ind w:left="1440" w:hanging="360"/>
       </w:pPr>
       <w:rPr>
-        <w:rFonts w:ascii="Courier New" w:hAnsi="Courier New" w:hint="default"/>
+        <w:rFonts w:hint="default" w:ascii="Courier New" w:hAnsi="Courier New"/>
         <w:sz w:val="20"/>
       </w:rPr>
     </w:lvl>
@@ -2145,7 +2304,7 @@
         <w:ind w:left="2160" w:hanging="360"/>
       </w:pPr>
       <w:rPr>
-        <w:rFonts w:ascii="Courier New" w:hAnsi="Courier New" w:hint="default"/>
+        <w:rFonts w:hint="default" w:ascii="Courier New" w:hAnsi="Courier New"/>
         <w:sz w:val="20"/>
       </w:rPr>
     </w:lvl>
@@ -2161,7 +2320,7 @@
         <w:ind w:left="2880" w:hanging="360"/>
       </w:pPr>
       <w:rPr>
-        <w:rFonts w:ascii="Courier New" w:hAnsi="Courier New" w:hint="default"/>
+        <w:rFonts w:hint="default" w:ascii="Courier New" w:hAnsi="Courier New"/>
         <w:sz w:val="20"/>
       </w:rPr>
     </w:lvl>
@@ -2177,7 +2336,7 @@
         <w:ind w:left="3600" w:hanging="360"/>
       </w:pPr>
       <w:rPr>
-        <w:rFonts w:ascii="Courier New" w:hAnsi="Courier New" w:hint="default"/>
+        <w:rFonts w:hint="default" w:ascii="Courier New" w:hAnsi="Courier New"/>
         <w:sz w:val="20"/>
       </w:rPr>
     </w:lvl>
@@ -2193,7 +2352,7 @@
         <w:ind w:left="4320" w:hanging="360"/>
       </w:pPr>
       <w:rPr>
-        <w:rFonts w:ascii="Courier New" w:hAnsi="Courier New" w:hint="default"/>
+        <w:rFonts w:hint="default" w:ascii="Courier New" w:hAnsi="Courier New"/>
         <w:sz w:val="20"/>
       </w:rPr>
     </w:lvl>
@@ -2209,7 +2368,7 @@
         <w:ind w:left="5040" w:hanging="360"/>
       </w:pPr>
       <w:rPr>
-        <w:rFonts w:ascii="Courier New" w:hAnsi="Courier New" w:hint="default"/>
+        <w:rFonts w:hint="default" w:ascii="Courier New" w:hAnsi="Courier New"/>
         <w:sz w:val="20"/>
       </w:rPr>
     </w:lvl>
@@ -2225,7 +2384,7 @@
         <w:ind w:left="5760" w:hanging="360"/>
       </w:pPr>
       <w:rPr>
-        <w:rFonts w:ascii="Courier New" w:hAnsi="Courier New" w:hint="default"/>
+        <w:rFonts w:hint="default" w:ascii="Courier New" w:hAnsi="Courier New"/>
         <w:sz w:val="20"/>
       </w:rPr>
     </w:lvl>
@@ -2241,7 +2400,7 @@
         <w:ind w:left="6480" w:hanging="360"/>
       </w:pPr>
       <w:rPr>
-        <w:rFonts w:ascii="Courier New" w:hAnsi="Courier New" w:hint="default"/>
+        <w:rFonts w:hint="default" w:ascii="Courier New" w:hAnsi="Courier New"/>
         <w:sz w:val="20"/>
       </w:rPr>
     </w:lvl>
@@ -2260,7 +2419,7 @@
   <w:docDefaults>
     <w:rPrDefault>
       <w:rPr>
-        <w:rFonts w:asciiTheme="minorHAnsi" w:eastAsiaTheme="minorHAnsi" w:hAnsiTheme="minorHAnsi" w:cstheme="minorBidi"/>
+        <w:rFonts w:asciiTheme="minorHAnsi" w:hAnsiTheme="minorHAnsi" w:eastAsiaTheme="minorHAnsi" w:cstheme="minorBidi"/>
         <w:sz w:val="22"/>
         <w:szCs w:val="22"/>
         <w:lang w:val="en-CA" w:eastAsia="en-US" w:bidi="ar-SA"/>
@@ -2275,14 +2434,14 @@
   <w:latentStyles w:defLockedState="0" w:defUIPriority="99" w:defSemiHidden="0" w:defUnhideWhenUsed="0" w:defQFormat="0" w:count="371">
     <w:lsdException w:name="Normal" w:uiPriority="0" w:qFormat="1"/>
     <w:lsdException w:name="heading 1" w:uiPriority="9" w:qFormat="1"/>
-    <w:lsdException w:name="heading 2" w:semiHidden="1" w:uiPriority="9" w:unhideWhenUsed="1" w:qFormat="1"/>
-    <w:lsdException w:name="heading 3" w:semiHidden="1" w:uiPriority="9" w:unhideWhenUsed="1" w:qFormat="1"/>
-    <w:lsdException w:name="heading 4" w:semiHidden="1" w:uiPriority="9" w:unhideWhenUsed="1" w:qFormat="1"/>
-    <w:lsdException w:name="heading 5" w:semiHidden="1" w:uiPriority="9" w:unhideWhenUsed="1" w:qFormat="1"/>
-    <w:lsdException w:name="heading 6" w:semiHidden="1" w:uiPriority="9" w:unhideWhenUsed="1" w:qFormat="1"/>
-    <w:lsdException w:name="heading 7" w:semiHidden="1" w:uiPriority="9" w:unhideWhenUsed="1" w:qFormat="1"/>
-    <w:lsdException w:name="heading 8" w:semiHidden="1" w:uiPriority="9" w:unhideWhenUsed="1" w:qFormat="1"/>
-    <w:lsdException w:name="heading 9" w:semiHidden="1" w:uiPriority="9" w:unhideWhenUsed="1" w:qFormat="1"/>
+    <w:lsdException w:name="heading 2" w:uiPriority="9" w:semiHidden="1" w:unhideWhenUsed="1" w:qFormat="1"/>
+    <w:lsdException w:name="heading 3" w:uiPriority="9" w:semiHidden="1" w:unhideWhenUsed="1" w:qFormat="1"/>
+    <w:lsdException w:name="heading 4" w:uiPriority="9" w:semiHidden="1" w:unhideWhenUsed="1" w:qFormat="1"/>
+    <w:lsdException w:name="heading 5" w:uiPriority="9" w:semiHidden="1" w:unhideWhenUsed="1" w:qFormat="1"/>
+    <w:lsdException w:name="heading 6" w:uiPriority="9" w:semiHidden="1" w:unhideWhenUsed="1" w:qFormat="1"/>
+    <w:lsdException w:name="heading 7" w:uiPriority="9" w:semiHidden="1" w:unhideWhenUsed="1" w:qFormat="1"/>
+    <w:lsdException w:name="heading 8" w:uiPriority="9" w:semiHidden="1" w:unhideWhenUsed="1" w:qFormat="1"/>
+    <w:lsdException w:name="heading 9" w:uiPriority="9" w:semiHidden="1" w:unhideWhenUsed="1" w:qFormat="1"/>
     <w:lsdException w:name="index 1" w:semiHidden="1" w:unhideWhenUsed="1"/>
     <w:lsdException w:name="index 2" w:semiHidden="1" w:unhideWhenUsed="1"/>
     <w:lsdException w:name="index 3" w:semiHidden="1" w:unhideWhenUsed="1"/>
@@ -2292,22 +2451,22 @@
     <w:lsdException w:name="index 7" w:semiHidden="1" w:unhideWhenUsed="1"/>
     <w:lsdException w:name="index 8" w:semiHidden="1" w:unhideWhenUsed="1"/>
     <w:lsdException w:name="index 9" w:semiHidden="1" w:unhideWhenUsed="1"/>
-    <w:lsdException w:name="toc 1" w:semiHidden="1" w:uiPriority="39" w:unhideWhenUsed="1"/>
-    <w:lsdException w:name="toc 2" w:semiHidden="1" w:uiPriority="39" w:unhideWhenUsed="1"/>
-    <w:lsdException w:name="toc 3" w:semiHidden="1" w:uiPriority="39" w:unhideWhenUsed="1"/>
-    <w:lsdException w:name="toc 4" w:semiHidden="1" w:uiPriority="39" w:unhideWhenUsed="1"/>
-    <w:lsdException w:name="toc 5" w:semiHidden="1" w:uiPriority="39" w:unhideWhenUsed="1"/>
-    <w:lsdException w:name="toc 6" w:semiHidden="1" w:uiPriority="39" w:unhideWhenUsed="1"/>
-    <w:lsdException w:name="toc 7" w:semiHidden="1" w:uiPriority="39" w:unhideWhenUsed="1"/>
-    <w:lsdException w:name="toc 8" w:semiHidden="1" w:uiPriority="39" w:unhideWhenUsed="1"/>
-    <w:lsdException w:name="toc 9" w:semiHidden="1" w:uiPriority="39" w:unhideWhenUsed="1"/>
+    <w:lsdException w:name="toc 1" w:uiPriority="39" w:semiHidden="1" w:unhideWhenUsed="1"/>
+    <w:lsdException w:name="toc 2" w:uiPriority="39" w:semiHidden="1" w:unhideWhenUsed="1"/>
+    <w:lsdException w:name="toc 3" w:uiPriority="39" w:semiHidden="1" w:unhideWhenUsed="1"/>
+    <w:lsdException w:name="toc 4" w:uiPriority="39" w:semiHidden="1" w:unhideWhenUsed="1"/>
+    <w:lsdException w:name="toc 5" w:uiPriority="39" w:semiHidden="1" w:unhideWhenUsed="1"/>
+    <w:lsdException w:name="toc 6" w:uiPriority="39" w:semiHidden="1" w:unhideWhenUsed="1"/>
+    <w:lsdException w:name="toc 7" w:uiPriority="39" w:semiHidden="1" w:unhideWhenUsed="1"/>
+    <w:lsdException w:name="toc 8" w:uiPriority="39" w:semiHidden="1" w:unhideWhenUsed="1"/>
+    <w:lsdException w:name="toc 9" w:uiPriority="39" w:semiHidden="1" w:unhideWhenUsed="1"/>
     <w:lsdException w:name="Normal Indent" w:semiHidden="1" w:unhideWhenUsed="1"/>
     <w:lsdException w:name="footnote text" w:semiHidden="1" w:unhideWhenUsed="1"/>
     <w:lsdException w:name="annotation text" w:semiHidden="1" w:unhideWhenUsed="1"/>
     <w:lsdException w:name="header" w:semiHidden="1" w:unhideWhenUsed="1"/>
     <w:lsdException w:name="footer" w:semiHidden="1" w:unhideWhenUsed="1"/>
     <w:lsdException w:name="index heading" w:semiHidden="1" w:unhideWhenUsed="1"/>
-    <w:lsdException w:name="caption" w:semiHidden="1" w:uiPriority="35" w:unhideWhenUsed="1" w:qFormat="1"/>
+    <w:lsdException w:name="caption" w:uiPriority="35" w:semiHidden="1" w:unhideWhenUsed="1" w:qFormat="1"/>
     <w:lsdException w:name="table of figures" w:semiHidden="1" w:unhideWhenUsed="1"/>
     <w:lsdException w:name="envelope address" w:semiHidden="1" w:unhideWhenUsed="1"/>
     <w:lsdException w:name="envelope return" w:semiHidden="1" w:unhideWhenUsed="1"/>
@@ -2338,7 +2497,7 @@
     <w:lsdException w:name="Title" w:uiPriority="10" w:qFormat="1"/>
     <w:lsdException w:name="Closing" w:semiHidden="1" w:unhideWhenUsed="1"/>
     <w:lsdException w:name="Signature" w:semiHidden="1" w:unhideWhenUsed="1"/>
-    <w:lsdException w:name="Default Paragraph Font" w:semiHidden="1" w:uiPriority="1" w:unhideWhenUsed="1"/>
+    <w:lsdException w:name="Default Paragraph Font" w:uiPriority="1" w:semiHidden="1" w:unhideWhenUsed="1"/>
     <w:lsdException w:name="Body Text" w:semiHidden="1" w:unhideWhenUsed="1"/>
     <w:lsdException w:name="Body Text Indent" w:semiHidden="1" w:unhideWhenUsed="1"/>
     <w:lsdException w:name="List Continue" w:semiHidden="1" w:unhideWhenUsed="1"/>
@@ -2538,8 +2697,8 @@
     <w:lsdException w:name="Subtle Reference" w:uiPriority="31" w:qFormat="1"/>
     <w:lsdException w:name="Intense Reference" w:uiPriority="32" w:qFormat="1"/>
     <w:lsdException w:name="Book Title" w:uiPriority="33" w:qFormat="1"/>
-    <w:lsdException w:name="Bibliography" w:semiHidden="1" w:uiPriority="37" w:unhideWhenUsed="1"/>
-    <w:lsdException w:name="TOC Heading" w:semiHidden="1" w:uiPriority="39" w:unhideWhenUsed="1" w:qFormat="1"/>
+    <w:lsdException w:name="Bibliography" w:uiPriority="37" w:semiHidden="1" w:unhideWhenUsed="1"/>
+    <w:lsdException w:name="TOC Heading" w:uiPriority="39" w:semiHidden="1" w:unhideWhenUsed="1" w:qFormat="1"/>
     <w:lsdException w:name="Plain Table 1" w:uiPriority="41"/>
     <w:lsdException w:name="Plain Table 2" w:uiPriority="42"/>
     <w:lsdException w:name="Plain Table 3" w:uiPriority="43"/>
@@ -2645,18 +2804,18 @@
     <w:lsdException w:name="List Table 6 Colorful Accent 6" w:uiPriority="51"/>
     <w:lsdException w:name="List Table 7 Colorful Accent 6" w:uiPriority="52"/>
   </w:latentStyles>
-  <w:style w:type="paragraph" w:default="1" w:styleId="Normal">
+  <w:style w:type="paragraph" w:styleId="Normal" w:default="1">
     <w:name w:val="Normal"/>
     <w:qFormat/>
     <w:rsid w:val="006C3BDD"/>
   </w:style>
-  <w:style w:type="character" w:default="1" w:styleId="DefaultParagraphFont">
+  <w:style w:type="character" w:styleId="DefaultParagraphFont" w:default="1">
     <w:name w:val="Default Paragraph Font"/>
     <w:uiPriority w:val="1"/>
     <w:semiHidden/>
     <w:unhideWhenUsed/>
   </w:style>
-  <w:style w:type="table" w:default="1" w:styleId="TableNormal">
+  <w:style w:type="table" w:styleId="TableNormal" w:default="1">
     <w:name w:val="Normal Table"/>
     <w:uiPriority w:val="99"/>
     <w:semiHidden/>
@@ -2671,7 +2830,7 @@
       </w:tblCellMar>
     </w:tblPr>
   </w:style>
-  <w:style w:type="numbering" w:default="1" w:styleId="NoList">
+  <w:style w:type="numbering" w:styleId="NoList" w:default="1">
     <w:name w:val="No List"/>
     <w:uiPriority w:val="99"/>
     <w:semiHidden/>
@@ -2698,12 +2857,12 @@
     </w:pPr>
     <w:tblPr>
       <w:tblBorders>
-        <w:top w:val="single" w:sz="4" w:space="0" w:color="auto"/>
-        <w:left w:val="single" w:sz="4" w:space="0" w:color="auto"/>
-        <w:bottom w:val="single" w:sz="4" w:space="0" w:color="auto"/>
-        <w:right w:val="single" w:sz="4" w:space="0" w:color="auto"/>
-        <w:insideH w:val="single" w:sz="4" w:space="0" w:color="auto"/>
-        <w:insideV w:val="single" w:sz="4" w:space="0" w:color="auto"/>
+        <w:top w:val="single" w:color="auto" w:sz="4" w:space="0"/>
+        <w:left w:val="single" w:color="auto" w:sz="4" w:space="0"/>
+        <w:bottom w:val="single" w:color="auto" w:sz="4" w:space="0"/>
+        <w:right w:val="single" w:color="auto" w:sz="4" w:space="0"/>
+        <w:insideH w:val="single" w:color="auto" w:sz="4" w:space="0"/>
+        <w:insideV w:val="single" w:color="auto" w:sz="4" w:space="0"/>
       </w:tblBorders>
     </w:tblPr>
   </w:style>
@@ -2733,7 +2892,7 @@
       <w:spacing w:after="0" w:line="240" w:lineRule="auto"/>
     </w:pPr>
   </w:style>
-  <w:style w:type="character" w:customStyle="1" w:styleId="HeaderChar">
+  <w:style w:type="character" w:styleId="HeaderChar" w:customStyle="1">
     <w:name w:val="Header Char"/>
     <w:basedOn w:val="DefaultParagraphFont"/>
     <w:link w:val="Header"/>
@@ -2755,19 +2914,19 @@
       <w:spacing w:after="0" w:line="240" w:lineRule="auto"/>
     </w:pPr>
   </w:style>
-  <w:style w:type="character" w:customStyle="1" w:styleId="FooterChar">
+  <w:style w:type="character" w:styleId="FooterChar" w:customStyle="1">
     <w:name w:val="Footer Char"/>
     <w:basedOn w:val="DefaultParagraphFont"/>
     <w:link w:val="Footer"/>
     <w:uiPriority w:val="99"/>
     <w:rsid w:val="006C3BDD"/>
   </w:style>
-  <w:style w:type="character" w:customStyle="1" w:styleId="normaltextrun">
+  <w:style w:type="character" w:styleId="normaltextrun" w:customStyle="1">
     <w:name w:val="normaltextrun"/>
     <w:basedOn w:val="DefaultParagraphFont"/>
     <w:rsid w:val="003B1B0F"/>
   </w:style>
-  <w:style w:type="paragraph" w:customStyle="1" w:styleId="paragraph">
+  <w:style w:type="paragraph" w:styleId="paragraph" w:customStyle="1">
     <w:name w:val="paragraph"/>
     <w:basedOn w:val="Normal"/>
     <w:rsid w:val="00E8166D"/>
@@ -2775,13 +2934,13 @@
       <w:spacing w:before="100" w:beforeAutospacing="1" w:after="100" w:afterAutospacing="1" w:line="240" w:lineRule="auto"/>
     </w:pPr>
     <w:rPr>
-      <w:rFonts w:ascii="Times New Roman" w:eastAsia="Times New Roman" w:hAnsi="Times New Roman" w:cs="Times New Roman"/>
+      <w:rFonts w:ascii="Times New Roman" w:hAnsi="Times New Roman" w:eastAsia="Times New Roman" w:cs="Times New Roman"/>
       <w:sz w:val="24"/>
       <w:szCs w:val="24"/>
       <w:lang w:eastAsia="en-CA"/>
     </w:rPr>
   </w:style>
-  <w:style w:type="character" w:customStyle="1" w:styleId="eop">
+  <w:style w:type="character" w:styleId="eop" w:customStyle="1">
     <w:name w:val="eop"/>
     <w:basedOn w:val="DefaultParagraphFont"/>
     <w:rsid w:val="00E8166D"/>

</xml_diff>

<commit_message>
added new files and reduce the size of some (#2063)
Co-authored-by: Rémy B <remy.bernard.canada@gmail.com>
</commit_message>
<xml_diff>
--- a/assets/files/event-day-files/2022.03.03_Product Management-Agenda(FR).docx
+++ b/assets/files/event-day-files/2022.03.03_Product Management-Agenda(FR).docx
@@ -106,7 +106,7 @@
                 <w:lang w:val="fr-CA"/>
               </w:rPr>
             </w:pPr>
-            <w:hyperlink r:id="rId10" w:history="1">
+            <w:hyperlink w:history="1" r:id="rId10">
               <w:r>
                 <w:rPr>
                   <w:rStyle w:val="Hyperlink"/>
@@ -179,7 +179,7 @@
                 <w:lang w:val="fr-CA"/>
               </w:rPr>
             </w:pPr>
-            <w:hyperlink r:id="rId11" w:history="1">
+            <w:hyperlink w:history="1" r:id="rId11">
               <w:r>
                 <w:rPr>
                   <w:rStyle w:val="Hyperlink"/>
@@ -266,7 +266,7 @@
           <w:lang w:val="fr-CA"/>
         </w:rPr>
       </w:pPr>
-      <w:bookmarkStart w:id="0" w:name="_GoBack"/>
+      <w:bookmarkStart w:name="_GoBack" w:id="0"/>
       <w:bookmarkEnd w:id="0"/>
     </w:p>
     <w:p>
@@ -311,6 +311,7 @@
           <w:tcPr>
             <w:tcW w:w="1413" w:type="dxa"/>
             <w:shd w:val="clear" w:color="auto" w:fill="44546A" w:themeFill="text2"/>
+            <w:tcMar/>
             <w:vAlign w:val="center"/>
           </w:tcPr>
           <w:p>
@@ -338,6 +339,7 @@
           <w:tcPr>
             <w:tcW w:w="4252" w:type="dxa"/>
             <w:shd w:val="clear" w:color="auto" w:fill="44546A" w:themeFill="text2"/>
+            <w:tcMar/>
             <w:vAlign w:val="center"/>
           </w:tcPr>
           <w:p>
@@ -365,6 +367,7 @@
           <w:tcPr>
             <w:tcW w:w="5534" w:type="dxa"/>
             <w:shd w:val="clear" w:color="auto" w:fill="44546A" w:themeFill="text2"/>
+            <w:tcMar/>
             <w:vAlign w:val="center"/>
           </w:tcPr>
           <w:p>
@@ -397,6 +400,7 @@
         <w:tc>
           <w:tcPr>
             <w:tcW w:w="1413" w:type="dxa"/>
+            <w:tcMar/>
             <w:vAlign w:val="center"/>
           </w:tcPr>
           <w:p>
@@ -420,6 +424,7 @@
         <w:tc>
           <w:tcPr>
             <w:tcW w:w="4252" w:type="dxa"/>
+            <w:tcMar/>
             <w:vAlign w:val="center"/>
           </w:tcPr>
           <w:p>
@@ -449,6 +454,7 @@
         <w:tc>
           <w:tcPr>
             <w:tcW w:w="5534" w:type="dxa"/>
+            <w:tcMar/>
             <w:vAlign w:val="center"/>
           </w:tcPr>
           <w:p>
@@ -475,6 +481,7 @@
         <w:tc>
           <w:tcPr>
             <w:tcW w:w="1413" w:type="dxa"/>
+            <w:tcMar/>
             <w:vAlign w:val="center"/>
           </w:tcPr>
           <w:p>
@@ -498,6 +505,7 @@
         <w:tc>
           <w:tcPr>
             <w:tcW w:w="4252" w:type="dxa"/>
+            <w:tcMar/>
             <w:vAlign w:val="center"/>
           </w:tcPr>
           <w:p>
@@ -519,6 +527,7 @@
         <w:tc>
           <w:tcPr>
             <w:tcW w:w="5534" w:type="dxa"/>
+            <w:tcMar/>
             <w:vAlign w:val="center"/>
           </w:tcPr>
           <w:p>
@@ -559,6 +568,7 @@
         <w:tc>
           <w:tcPr>
             <w:tcW w:w="1413" w:type="dxa"/>
+            <w:tcMar/>
             <w:vAlign w:val="center"/>
           </w:tcPr>
           <w:p>
@@ -582,56 +592,76 @@
         <w:tc>
           <w:tcPr>
             <w:tcW w:w="4252" w:type="dxa"/>
-            <w:vAlign w:val="center"/>
-          </w:tcPr>
-          <w:p>
-            <w:pPr>
-              <w:rPr>
-                <w:rFonts w:ascii="Arial" w:hAnsi="Arial" w:cs="Arial"/>
-                <w:lang w:val="fr-CA"/>
-              </w:rPr>
-            </w:pPr>
-            <w:r>
-              <w:rPr>
-                <w:rFonts w:ascii="Arial" w:hAnsi="Arial" w:cs="Arial"/>
+            <w:tcMar/>
+            <w:vAlign w:val="center"/>
+          </w:tcPr>
+          <w:p w14:noSpellErr="1">
+            <w:pPr>
+              <w:rPr>
+                <w:rFonts w:ascii="Arial" w:hAnsi="Arial" w:eastAsia="Arial" w:cs="Arial"/>
+                <w:color w:val="auto"/>
+                <w:sz w:val="22"/>
+                <w:szCs w:val="22"/>
+                <w:lang w:val="fr-CA"/>
+              </w:rPr>
+            </w:pPr>
+            <w:r>
+              <w:rPr>
+                <w:rFonts w:ascii="Arial" w:hAnsi="Arial" w:eastAsia="Arial" w:cs="Arial"/>
+                <w:color w:val="auto"/>
+                <w:sz w:val="22"/>
+                <w:szCs w:val="22"/>
                 <w:lang w:val="fr-CA"/>
               </w:rPr>
               <w:t>Mot d’ouverture des coparrains :</w:t>
             </w:r>
           </w:p>
-          <w:p>
-            <w:pPr>
-              <w:rPr>
-                <w:rFonts w:ascii="Arial" w:eastAsia="Times New Roman" w:hAnsi="Arial" w:cs="Arial"/>
-                <w:i/>
+          <w:p w14:noSpellErr="1">
+            <w:pPr>
+              <w:rPr>
+                <w:rFonts w:ascii="Arial" w:hAnsi="Arial" w:eastAsia="Arial" w:cs="Arial"/>
+                <w:i w:val="1"/>
+                <w:iCs w:val="1"/>
+                <w:color w:val="auto"/>
+                <w:sz w:val="22"/>
+                <w:szCs w:val="22"/>
                 <w:u w:val="single"/>
                 <w:lang w:val="fr-CA"/>
               </w:rPr>
             </w:pPr>
             <w:r>
               <w:rPr>
-                <w:rFonts w:ascii="Arial" w:eastAsia="Times New Roman" w:hAnsi="Arial" w:cs="Arial"/>
-                <w:i/>
-                <w:iCs/>
+                <w:rFonts w:ascii="Arial" w:hAnsi="Arial" w:eastAsia="Arial" w:cs="Arial"/>
+                <w:i w:val="1"/>
+                <w:iCs w:val="1"/>
+                <w:color w:val="auto"/>
+                <w:sz w:val="22"/>
+                <w:szCs w:val="22"/>
                 <w:u w:val="single"/>
                 <w:lang w:val="fr-CA"/>
               </w:rPr>
               <w:t>Gestion de produits – Pourquoi?</w:t>
             </w:r>
           </w:p>
-          <w:p>
-            <w:pPr>
-              <w:rPr>
-                <w:rFonts w:ascii="Arial" w:hAnsi="Arial" w:cs="Arial"/>
+          <w:p w14:noSpellErr="1">
+            <w:pPr>
+              <w:rPr>
+                <w:rFonts w:ascii="Arial" w:hAnsi="Arial" w:eastAsia="Arial" w:cs="Arial"/>
+                <w:color w:val="auto"/>
+                <w:sz w:val="22"/>
+                <w:szCs w:val="22"/>
                 <w:u w:val="single"/>
                 <w:lang w:val="fr-CA"/>
               </w:rPr>
             </w:pPr>
             <w:r>
               <w:rPr>
-                <w:rFonts w:ascii="Arial" w:eastAsia="Times New Roman" w:hAnsi="Arial" w:cs="Arial"/>
-                <w:i/>
-                <w:iCs/>
+                <w:rFonts w:ascii="Arial" w:hAnsi="Arial" w:eastAsia="Arial" w:cs="Arial"/>
+                <w:i w:val="1"/>
+                <w:iCs w:val="1"/>
+                <w:color w:val="auto"/>
+                <w:sz w:val="22"/>
+                <w:szCs w:val="22"/>
                 <w:u w:val="single"/>
                 <w:lang w:val="fr-CA"/>
               </w:rPr>
@@ -642,75 +672,166 @@
         <w:tc>
           <w:tcPr>
             <w:tcW w:w="5534" w:type="dxa"/>
-            <w:vAlign w:val="center"/>
-          </w:tcPr>
-          <w:p>
-            <w:pPr>
-              <w:rPr>
-                <w:rFonts w:ascii="Arial" w:eastAsia="Times New Roman" w:hAnsi="Arial" w:cs="Arial"/>
-                <w:lang w:val="fr-CA"/>
-              </w:rPr>
-            </w:pPr>
-            <w:r>
-              <w:rPr>
-                <w:rFonts w:ascii="Arial" w:hAnsi="Arial" w:cs="Arial"/>
+            <w:tcMar/>
+            <w:vAlign w:val="center"/>
+          </w:tcPr>
+          <w:p w14:noSpellErr="1">
+            <w:pPr>
+              <w:rPr>
+                <w:rFonts w:ascii="Arial" w:hAnsi="Arial" w:eastAsia="Arial" w:cs="Arial"/>
+                <w:color w:val="auto"/>
+                <w:sz w:val="22"/>
+                <w:szCs w:val="22"/>
+                <w:lang w:val="fr-CA"/>
+              </w:rPr>
+            </w:pPr>
+            <w:r>
+              <w:rPr>
+                <w:rFonts w:ascii="Arial" w:hAnsi="Arial" w:eastAsia="Arial" w:cs="Arial"/>
+                <w:color w:val="auto"/>
+                <w:sz w:val="22"/>
+                <w:szCs w:val="22"/>
                 <w:lang w:val="fr-CA"/>
               </w:rPr>
               <w:t xml:space="preserve">Tammy </w:t>
             </w:r>
             <w:r>
               <w:rPr>
-                <w:rFonts w:ascii="Arial" w:eastAsia="Times New Roman" w:hAnsi="Arial" w:cs="Arial"/>
-                <w:color w:val="242424"/>
+                <w:rFonts w:ascii="Arial" w:hAnsi="Arial" w:eastAsia="Arial" w:cs="Arial"/>
+                <w:color w:val="auto"/>
+                <w:sz w:val="22"/>
+                <w:szCs w:val="22"/>
                 <w:lang w:val="fr-CA"/>
               </w:rPr>
               <w:t>Bélanger</w:t>
             </w:r>
             <w:r>
               <w:rPr>
-                <w:rFonts w:ascii="Arial" w:hAnsi="Arial" w:cs="Arial"/>
+                <w:rFonts w:ascii="Arial" w:hAnsi="Arial" w:eastAsia="Arial" w:cs="Arial"/>
+                <w:color w:val="auto"/>
+                <w:sz w:val="22"/>
+                <w:szCs w:val="22"/>
                 <w:lang w:val="fr-CA"/>
               </w:rPr>
               <w:t>, Sous-ministre adjointe, Transformation</w:t>
             </w:r>
           </w:p>
-          <w:p>
-            <w:pPr>
-              <w:rPr>
-                <w:rFonts w:ascii="Arial" w:eastAsia="Times New Roman" w:hAnsi="Arial" w:cs="Arial"/>
-                <w:lang w:val="fr-CA"/>
-              </w:rPr>
-            </w:pPr>
-          </w:p>
-          <w:p>
-            <w:pPr>
-              <w:rPr>
-                <w:rFonts w:ascii="Arial" w:hAnsi="Arial" w:cs="Arial"/>
-                <w:lang w:val="fr-CA"/>
-              </w:rPr>
-            </w:pPr>
-            <w:r>
-              <w:rPr>
-                <w:rFonts w:ascii="Arial" w:eastAsia="Times New Roman" w:hAnsi="Arial" w:cs="Arial"/>
+          <w:p w14:noSpellErr="1">
+            <w:pPr>
+              <w:rPr>
+                <w:rFonts w:ascii="Arial" w:hAnsi="Arial" w:eastAsia="Arial" w:cs="Arial"/>
+                <w:color w:val="auto"/>
+                <w:sz w:val="22"/>
+                <w:szCs w:val="22"/>
+                <w:lang w:val="fr-CA"/>
+              </w:rPr>
+            </w:pPr>
+          </w:p>
+          <w:p>
+            <w:pPr>
+              <w:pStyle w:val="Normal"/>
+              <w:rPr>
+                <w:rFonts w:ascii="Arial" w:hAnsi="Arial" w:eastAsia="Arial" w:cs="Arial"/>
+                <w:caps w:val="0"/>
+                <w:smallCaps w:val="0"/>
+                <w:noProof w:val="0"/>
+                <w:color w:val="auto"/>
+                <w:sz w:val="22"/>
+                <w:szCs w:val="22"/>
+                <w:lang w:val="fr-CA"/>
+              </w:rPr>
+            </w:pPr>
+            <w:r>
+              <w:rPr>
+                <w:rFonts w:ascii="Arial" w:hAnsi="Arial" w:eastAsia="Arial" w:cs="Arial"/>
+                <w:color w:val="auto"/>
+                <w:sz w:val="22"/>
+                <w:szCs w:val="22"/>
                 <w:lang w:val="fr-CA"/>
               </w:rPr>
               <w:t xml:space="preserve">Peter </w:t>
             </w:r>
-            <w:proofErr w:type="spellStart"/>
-            <w:r>
-              <w:rPr>
-                <w:rFonts w:ascii="Arial" w:eastAsia="Times New Roman" w:hAnsi="Arial" w:cs="Arial"/>
+            <w:r>
+              <w:rPr>
+                <w:rFonts w:ascii="Arial" w:hAnsi="Arial" w:eastAsia="Arial" w:cs="Arial"/>
+                <w:color w:val="auto"/>
+                <w:sz w:val="22"/>
+                <w:szCs w:val="22"/>
                 <w:lang w:val="fr-CA"/>
               </w:rPr>
               <w:t>Littlefield</w:t>
             </w:r>
-            <w:proofErr w:type="spellEnd"/>
-            <w:r>
-              <w:rPr>
-                <w:rFonts w:ascii="Arial" w:eastAsia="Times New Roman" w:hAnsi="Arial" w:cs="Arial"/>
-                <w:lang w:val="fr-CA"/>
-              </w:rPr>
-              <w:t>, Dirigeant principal de l’information, Direction générale de l’innovation, de l’information et de la technologie</w:t>
+            <w:r>
+              <w:rPr>
+                <w:rFonts w:ascii="Arial" w:hAnsi="Arial" w:eastAsia="Arial" w:cs="Arial"/>
+                <w:color w:val="auto"/>
+                <w:sz w:val="22"/>
+                <w:szCs w:val="22"/>
+                <w:lang w:val="fr-CA"/>
+              </w:rPr>
+              <w:t>,</w:t>
+            </w:r>
+            <w:r>
+              <w:rPr>
+                <w:rFonts w:ascii="Arial" w:hAnsi="Arial" w:eastAsia="Arial" w:cs="Arial"/>
+                <w:color w:val="auto"/>
+                <w:sz w:val="22"/>
+                <w:szCs w:val="22"/>
+                <w:lang w:val="fr-CA"/>
+              </w:rPr>
+              <w:t xml:space="preserve"> </w:t>
+            </w:r>
+            <w:r>
+              <w:rPr>
+                <w:rFonts w:ascii="Arial" w:hAnsi="Arial" w:eastAsia="Arial" w:cs="Arial"/>
+                <w:caps w:val="0"/>
+                <w:smallCaps w:val="0"/>
+                <w:noProof w:val="0"/>
+                <w:color w:val="auto"/>
+                <w:sz w:val="22"/>
+                <w:szCs w:val="22"/>
+                <w:lang w:val="fr-CA"/>
+              </w:rPr>
+              <w:t xml:space="preserve">Peter </w:t>
+            </w:r>
+            <w:r>
+              <w:rPr>
+                <w:rFonts w:ascii="Arial" w:hAnsi="Arial" w:eastAsia="Arial" w:cs="Arial"/>
+                <w:caps w:val="0"/>
+                <w:smallCaps w:val="0"/>
+                <w:noProof w:val="0"/>
+                <w:color w:val="auto"/>
+                <w:sz w:val="22"/>
+                <w:szCs w:val="22"/>
+                <w:lang w:val="fr-CA"/>
+              </w:rPr>
+              <w:t>Littlefield</w:t>
+            </w:r>
+            <w:r>
+              <w:rPr>
+                <w:rFonts w:ascii="Arial" w:hAnsi="Arial" w:eastAsia="Arial" w:cs="Arial"/>
+                <w:caps w:val="0"/>
+                <w:smallCaps w:val="0"/>
+                <w:noProof w:val="0"/>
+                <w:color w:val="auto"/>
+                <w:sz w:val="22"/>
+                <w:szCs w:val="22"/>
+                <w:lang w:val="fr-CA"/>
+              </w:rPr>
+              <w:t xml:space="preserve">, Dirigeant principal de l’information, </w:t>
+            </w:r>
+            <w:r>
+              <w:rPr>
+                <w:rFonts w:ascii="Arial" w:hAnsi="Arial" w:eastAsia="Arial" w:cs="Arial"/>
+                <w:caps w:val="0"/>
+                <w:smallCaps w:val="0"/>
+                <w:noProof w:val="0"/>
+                <w:color w:val="auto"/>
+                <w:sz w:val="22"/>
+                <w:szCs w:val="22"/>
+                <w:lang w:val="fr-CA"/>
+              </w:rPr>
+              <w:t>Emploi et Développement social Canada</w:t>
             </w:r>
           </w:p>
         </w:tc>
@@ -723,6 +844,7 @@
         <w:tc>
           <w:tcPr>
             <w:tcW w:w="1413" w:type="dxa"/>
+            <w:tcMar/>
             <w:vAlign w:val="center"/>
           </w:tcPr>
           <w:p>
@@ -746,6 +868,7 @@
         <w:tc>
           <w:tcPr>
             <w:tcW w:w="4252" w:type="dxa"/>
+            <w:tcMar/>
             <w:vAlign w:val="center"/>
           </w:tcPr>
           <w:p>
@@ -780,7 +903,7 @@
                 <w:iCs/>
                 <w:color w:val="000000"/>
                 <w:u w:val="single"/>
-                <w:bdr w:val="none" w:sz="0" w:space="0" w:color="auto" w:frame="1"/>
+                <w:bdr w:val="none" w:color="auto" w:sz="0" w:space="0" w:frame="1"/>
                 <w:lang w:val="fr-CA"/>
               </w:rPr>
               <w:t>Gestion des produits civiques – L’art et la science de rédiger des exigences dans l’intérêt public</w:t>
@@ -790,18 +913,21 @@
         <w:tc>
           <w:tcPr>
             <w:tcW w:w="5534" w:type="dxa"/>
-            <w:vAlign w:val="center"/>
-          </w:tcPr>
-          <w:p>
-            <w:pPr>
-              <w:rPr>
-                <w:rFonts w:ascii="Arial" w:hAnsi="Arial" w:cs="Arial"/>
-                <w:lang w:val="fr-CA"/>
-              </w:rPr>
-            </w:pPr>
-            <w:r>
-              <w:rPr>
-                <w:rFonts w:ascii="Arial" w:hAnsi="Arial" w:cs="Arial"/>
+            <w:tcMar/>
+            <w:vAlign w:val="center"/>
+          </w:tcPr>
+          <w:p w14:noSpellErr="1">
+            <w:pPr>
+              <w:rPr>
+                <w:rFonts w:ascii="Arial" w:hAnsi="Arial" w:cs="Arial"/>
+                <w:color w:val="auto"/>
+                <w:lang w:val="fr-CA"/>
+              </w:rPr>
+            </w:pPr>
+            <w:r>
+              <w:rPr>
+                <w:rFonts w:ascii="Arial" w:hAnsi="Arial" w:cs="Arial"/>
+                <w:color w:val="auto"/>
                 <w:lang w:val="fr-CA"/>
               </w:rPr>
               <w:t>Bianca Wylie, Cofondatrice de Tech Reset Canada et agrégée supérieure au Centre pour l’innovation dans la gouvernance internationale</w:t>
@@ -817,6 +943,7 @@
         <w:tc>
           <w:tcPr>
             <w:tcW w:w="1413" w:type="dxa"/>
+            <w:tcMar/>
             <w:vAlign w:val="center"/>
           </w:tcPr>
           <w:p>
@@ -840,6 +967,7 @@
         <w:tc>
           <w:tcPr>
             <w:tcW w:w="4252" w:type="dxa"/>
+            <w:tcMar/>
             <w:vAlign w:val="center"/>
           </w:tcPr>
           <w:p>
@@ -861,6 +989,7 @@
         <w:tc>
           <w:tcPr>
             <w:tcW w:w="5534" w:type="dxa"/>
+            <w:tcMar/>
             <w:vAlign w:val="center"/>
           </w:tcPr>
           <w:p>
@@ -894,6 +1023,7 @@
         <w:tc>
           <w:tcPr>
             <w:tcW w:w="1413" w:type="dxa"/>
+            <w:tcMar/>
             <w:vAlign w:val="center"/>
           </w:tcPr>
           <w:p>
@@ -917,6 +1047,7 @@
         <w:tc>
           <w:tcPr>
             <w:tcW w:w="4252" w:type="dxa"/>
+            <w:tcMar/>
             <w:vAlign w:val="center"/>
           </w:tcPr>
           <w:p>
@@ -937,6 +1068,7 @@
         <w:tc>
           <w:tcPr>
             <w:tcW w:w="5534" w:type="dxa"/>
+            <w:tcMar/>
             <w:vAlign w:val="center"/>
           </w:tcPr>
           <w:p>
@@ -956,6 +1088,7 @@
         <w:tc>
           <w:tcPr>
             <w:tcW w:w="1413" w:type="dxa"/>
+            <w:tcMar/>
             <w:vAlign w:val="center"/>
           </w:tcPr>
           <w:p>
@@ -979,6 +1112,7 @@
         <w:tc>
           <w:tcPr>
             <w:tcW w:w="4252" w:type="dxa"/>
+            <w:tcMar/>
             <w:vAlign w:val="center"/>
           </w:tcPr>
           <w:p>
@@ -1014,6 +1148,7 @@
         <w:tc>
           <w:tcPr>
             <w:tcW w:w="5534" w:type="dxa"/>
+            <w:tcMar/>
             <w:vAlign w:val="center"/>
           </w:tcPr>
           <w:p>
@@ -1041,6 +1176,7 @@
         <w:tc>
           <w:tcPr>
             <w:tcW w:w="1413" w:type="dxa"/>
+            <w:tcMar/>
             <w:vAlign w:val="center"/>
           </w:tcPr>
           <w:p>
@@ -1065,6 +1201,7 @@
         <w:tc>
           <w:tcPr>
             <w:tcW w:w="4252" w:type="dxa"/>
+            <w:tcMar/>
             <w:vAlign w:val="center"/>
           </w:tcPr>
           <w:p>
@@ -1106,6 +1243,7 @@
         <w:tc>
           <w:tcPr>
             <w:tcW w:w="5534" w:type="dxa"/>
+            <w:tcMar/>
             <w:vAlign w:val="center"/>
           </w:tcPr>
           <w:p>
@@ -1133,6 +1271,7 @@
         <w:tc>
           <w:tcPr>
             <w:tcW w:w="1413" w:type="dxa"/>
+            <w:tcMar/>
             <w:vAlign w:val="center"/>
           </w:tcPr>
           <w:p>
@@ -1156,6 +1295,7 @@
         <w:tc>
           <w:tcPr>
             <w:tcW w:w="4252" w:type="dxa"/>
+            <w:tcMar/>
             <w:vAlign w:val="center"/>
           </w:tcPr>
           <w:p>
@@ -1193,6 +1333,7 @@
         <w:tc>
           <w:tcPr>
             <w:tcW w:w="5534" w:type="dxa"/>
+            <w:tcMar/>
             <w:vAlign w:val="center"/>
           </w:tcPr>
           <w:p>
@@ -1226,6 +1367,7 @@
         <w:tc>
           <w:tcPr>
             <w:tcW w:w="1413" w:type="dxa"/>
+            <w:tcMar/>
             <w:vAlign w:val="center"/>
           </w:tcPr>
           <w:p>
@@ -1249,6 +1391,7 @@
         <w:tc>
           <w:tcPr>
             <w:tcW w:w="4252" w:type="dxa"/>
+            <w:tcMar/>
             <w:vAlign w:val="center"/>
           </w:tcPr>
           <w:p>
@@ -1282,6 +1425,7 @@
         <w:tc>
           <w:tcPr>
             <w:tcW w:w="5534" w:type="dxa"/>
+            <w:tcMar/>
             <w:vAlign w:val="center"/>
           </w:tcPr>
           <w:p>
@@ -1325,6 +1469,7 @@
         <w:tc>
           <w:tcPr>
             <w:tcW w:w="1413" w:type="dxa"/>
+            <w:tcMar/>
             <w:vAlign w:val="center"/>
           </w:tcPr>
           <w:p>
@@ -1348,6 +1493,7 @@
         <w:tc>
           <w:tcPr>
             <w:tcW w:w="4252" w:type="dxa"/>
+            <w:tcMar/>
             <w:vAlign w:val="center"/>
           </w:tcPr>
           <w:p>
@@ -1381,6 +1527,7 @@
         <w:tc>
           <w:tcPr>
             <w:tcW w:w="5534" w:type="dxa"/>
+            <w:tcMar/>
             <w:vAlign w:val="center"/>
           </w:tcPr>
           <w:p>
@@ -1425,6 +1572,7 @@
         <w:tc>
           <w:tcPr>
             <w:tcW w:w="1413" w:type="dxa"/>
+            <w:tcMar/>
             <w:vAlign w:val="center"/>
           </w:tcPr>
           <w:p>
@@ -1448,6 +1596,7 @@
         <w:tc>
           <w:tcPr>
             <w:tcW w:w="4252" w:type="dxa"/>
+            <w:tcMar/>
             <w:vAlign w:val="center"/>
           </w:tcPr>
           <w:p>
@@ -1482,6 +1631,7 @@
         <w:tc>
           <w:tcPr>
             <w:tcW w:w="5534" w:type="dxa"/>
+            <w:tcMar/>
             <w:vAlign w:val="center"/>
           </w:tcPr>
           <w:p>
@@ -1522,6 +1672,7 @@
         <w:tc>
           <w:tcPr>
             <w:tcW w:w="1413" w:type="dxa"/>
+            <w:tcMar/>
             <w:vAlign w:val="center"/>
           </w:tcPr>
           <w:p>
@@ -1545,6 +1696,7 @@
         <w:tc>
           <w:tcPr>
             <w:tcW w:w="4252" w:type="dxa"/>
+            <w:tcMar/>
             <w:vAlign w:val="center"/>
           </w:tcPr>
           <w:p>
@@ -1565,6 +1717,7 @@
         <w:tc>
           <w:tcPr>
             <w:tcW w:w="5534" w:type="dxa"/>
+            <w:tcMar/>
             <w:vAlign w:val="center"/>
           </w:tcPr>
           <w:p>
@@ -1605,6 +1758,7 @@
         <w:tc>
           <w:tcPr>
             <w:tcW w:w="1413" w:type="dxa"/>
+            <w:tcMar/>
             <w:vAlign w:val="center"/>
           </w:tcPr>
           <w:p>
@@ -1628,6 +1782,7 @@
         <w:tc>
           <w:tcPr>
             <w:tcW w:w="4252" w:type="dxa"/>
+            <w:tcMar/>
             <w:vAlign w:val="center"/>
           </w:tcPr>
           <w:p>
@@ -1669,6 +1824,7 @@
         <w:tc>
           <w:tcPr>
             <w:tcW w:w="5534" w:type="dxa"/>
+            <w:tcMar/>
             <w:vAlign w:val="center"/>
           </w:tcPr>
           <w:p>
@@ -1687,7 +1843,7 @@
             </w:r>
             <w:r>
               <w:rPr>
-                <w:rFonts w:ascii="Arial" w:eastAsia="Times New Roman" w:hAnsi="Arial" w:cs="Arial"/>
+                <w:rFonts w:ascii="Arial" w:hAnsi="Arial" w:eastAsia="Times New Roman" w:cs="Arial"/>
                 <w:color w:val="242424"/>
                 <w:lang w:val="fr-CA"/>
               </w:rPr>
@@ -1695,7 +1851,7 @@
             </w:r>
             <w:r>
               <w:rPr>
-                <w:rFonts w:ascii="Arial" w:eastAsia="Times New Roman" w:hAnsi="Arial" w:cs="Arial"/>
+                <w:rFonts w:ascii="Arial" w:hAnsi="Arial" w:eastAsia="Times New Roman" w:cs="Arial"/>
                 <w:color w:val="242424"/>
                 <w:lang w:val="fr-CA"/>
               </w:rPr>
@@ -1726,6 +1882,7 @@
         <w:tc>
           <w:tcPr>
             <w:tcW w:w="1413" w:type="dxa"/>
+            <w:tcMar/>
             <w:vAlign w:val="center"/>
           </w:tcPr>
           <w:p>
@@ -1749,6 +1906,7 @@
         <w:tc>
           <w:tcPr>
             <w:tcW w:w="4252" w:type="dxa"/>
+            <w:tcMar/>
             <w:vAlign w:val="center"/>
           </w:tcPr>
           <w:p>
@@ -1769,6 +1927,7 @@
         <w:tc>
           <w:tcPr>
             <w:tcW w:w="5534" w:type="dxa"/>
+            <w:tcMar/>
             <w:vAlign w:val="center"/>
           </w:tcPr>
           <w:p>
@@ -1805,7 +1964,7 @@
     <w:p/>
     <w:sectPr>
       <w:headerReference w:type="default" r:id="rId12"/>
-      <w:pgSz w:w="12240" w:h="15840"/>
+      <w:pgSz w:w="12240" w:h="15840" w:orient="portrait"/>
       <w:pgMar w:top="720" w:right="720" w:bottom="720" w:left="720" w:header="708" w:footer="708" w:gutter="0"/>
       <w:cols w:space="708"/>
       <w:docGrid w:linePitch="360"/>
@@ -1865,7 +2024,7 @@
 </file>
 
 <file path=word/header1.xml><?xml version="1.0" encoding="utf-8"?>
-<w:hdr xmlns:wpc="http://schemas.microsoft.com/office/word/2010/wordprocessingCanvas" xmlns:cx="http://schemas.microsoft.com/office/drawing/2014/chartex" xmlns:cx1="http://schemas.microsoft.com/office/drawing/2015/9/8/chartex" xmlns:mc="http://schemas.openxmlformats.org/markup-compatibility/2006" xmlns:o="urn:schemas-microsoft-com:office:office" xmlns:r="http://schemas.openxmlformats.org/officeDocument/2006/relationships" xmlns:m="http://schemas.openxmlformats.org/officeDocument/2006/math" xmlns:v="urn:schemas-microsoft-com:vml" xmlns:wp14="http://schemas.microsoft.com/office/word/2010/wordprocessingDrawing" xmlns:wp="http://schemas.openxmlformats.org/drawingml/2006/wordprocessingDrawing" xmlns:w10="urn:schemas-microsoft-com:office:word" xmlns:w="http://schemas.openxmlformats.org/wordprocessingml/2006/main" xmlns:w14="http://schemas.microsoft.com/office/word/2010/wordml" xmlns:w15="http://schemas.microsoft.com/office/word/2012/wordml" xmlns:w16se="http://schemas.microsoft.com/office/word/2015/wordml/symex" xmlns:wpg="http://schemas.microsoft.com/office/word/2010/wordprocessingGroup" xmlns:wpi="http://schemas.microsoft.com/office/word/2010/wordprocessingInk" xmlns:wne="http://schemas.microsoft.com/office/word/2006/wordml" xmlns:wps="http://schemas.microsoft.com/office/word/2010/wordprocessingShape" mc:Ignorable="w14 w15 w16se wp14">
+<w:hdr xmlns:wpc="http://schemas.microsoft.com/office/word/2010/wordprocessingCanvas" xmlns:cx="http://schemas.microsoft.com/office/drawing/2014/chartex" xmlns:cx1="http://schemas.microsoft.com/office/drawing/2015/9/8/chartex" xmlns:mc="http://schemas.openxmlformats.org/markup-compatibility/2006" xmlns:o="urn:schemas-microsoft-com:office:office" xmlns:r="http://schemas.openxmlformats.org/officeDocument/2006/relationships" xmlns:m="http://schemas.openxmlformats.org/officeDocument/2006/math" xmlns:v="urn:schemas-microsoft-com:vml" xmlns:wp14="http://schemas.microsoft.com/office/word/2010/wordprocessingDrawing" xmlns:wp="http://schemas.openxmlformats.org/drawingml/2006/wordprocessingDrawing" xmlns:w10="urn:schemas-microsoft-com:office:word" xmlns:w="http://schemas.openxmlformats.org/wordprocessingml/2006/main" xmlns:w14="http://schemas.microsoft.com/office/word/2010/wordml" xmlns:w15="http://schemas.microsoft.com/office/word/2012/wordml" xmlns:w16se="http://schemas.microsoft.com/office/word/2015/wordml/symex" xmlns:wpg="http://schemas.microsoft.com/office/word/2010/wordprocessingGroup" xmlns:wpi="http://schemas.microsoft.com/office/word/2010/wordprocessingInk" xmlns:wne="http://schemas.microsoft.com/office/word/2006/wordml" xmlns:wps="http://schemas.microsoft.com/office/word/2010/wordprocessingShape" xmlns:a="http://schemas.openxmlformats.org/drawingml/2006/main" xmlns:pic="http://schemas.openxmlformats.org/drawingml/2006/picture" xmlns:a14="http://schemas.microsoft.com/office/drawing/2010/main" mc:Ignorable="w14 w15 w16se wp14">
   <w:p>
     <w:pPr>
       <w:pStyle w:val="Header"/>
@@ -1964,7 +2123,7 @@
         <w:ind w:left="720" w:hanging="360"/>
       </w:pPr>
       <w:rPr>
-        <w:rFonts w:ascii="Symbol" w:hAnsi="Symbol" w:hint="default"/>
+        <w:rFonts w:hint="default" w:ascii="Symbol" w:hAnsi="Symbol"/>
         <w:sz w:val="20"/>
       </w:rPr>
     </w:lvl>
@@ -1980,7 +2139,7 @@
         <w:ind w:left="1440" w:hanging="360"/>
       </w:pPr>
       <w:rPr>
-        <w:rFonts w:ascii="Symbol" w:hAnsi="Symbol" w:hint="default"/>
+        <w:rFonts w:hint="default" w:ascii="Symbol" w:hAnsi="Symbol"/>
         <w:sz w:val="20"/>
       </w:rPr>
     </w:lvl>
@@ -1996,7 +2155,7 @@
         <w:ind w:left="2160" w:hanging="360"/>
       </w:pPr>
       <w:rPr>
-        <w:rFonts w:ascii="Symbol" w:hAnsi="Symbol" w:hint="default"/>
+        <w:rFonts w:hint="default" w:ascii="Symbol" w:hAnsi="Symbol"/>
         <w:sz w:val="20"/>
       </w:rPr>
     </w:lvl>
@@ -2012,7 +2171,7 @@
         <w:ind w:left="2880" w:hanging="360"/>
       </w:pPr>
       <w:rPr>
-        <w:rFonts w:ascii="Symbol" w:hAnsi="Symbol" w:hint="default"/>
+        <w:rFonts w:hint="default" w:ascii="Symbol" w:hAnsi="Symbol"/>
         <w:sz w:val="20"/>
       </w:rPr>
     </w:lvl>
@@ -2028,7 +2187,7 @@
         <w:ind w:left="3600" w:hanging="360"/>
       </w:pPr>
       <w:rPr>
-        <w:rFonts w:ascii="Symbol" w:hAnsi="Symbol" w:hint="default"/>
+        <w:rFonts w:hint="default" w:ascii="Symbol" w:hAnsi="Symbol"/>
         <w:sz w:val="20"/>
       </w:rPr>
     </w:lvl>
@@ -2044,7 +2203,7 @@
         <w:ind w:left="4320" w:hanging="360"/>
       </w:pPr>
       <w:rPr>
-        <w:rFonts w:ascii="Symbol" w:hAnsi="Symbol" w:hint="default"/>
+        <w:rFonts w:hint="default" w:ascii="Symbol" w:hAnsi="Symbol"/>
         <w:sz w:val="20"/>
       </w:rPr>
     </w:lvl>
@@ -2060,7 +2219,7 @@
         <w:ind w:left="5040" w:hanging="360"/>
       </w:pPr>
       <w:rPr>
-        <w:rFonts w:ascii="Symbol" w:hAnsi="Symbol" w:hint="default"/>
+        <w:rFonts w:hint="default" w:ascii="Symbol" w:hAnsi="Symbol"/>
         <w:sz w:val="20"/>
       </w:rPr>
     </w:lvl>
@@ -2076,7 +2235,7 @@
         <w:ind w:left="5760" w:hanging="360"/>
       </w:pPr>
       <w:rPr>
-        <w:rFonts w:ascii="Symbol" w:hAnsi="Symbol" w:hint="default"/>
+        <w:rFonts w:hint="default" w:ascii="Symbol" w:hAnsi="Symbol"/>
         <w:sz w:val="20"/>
       </w:rPr>
     </w:lvl>
@@ -2092,7 +2251,7 @@
         <w:ind w:left="6480" w:hanging="360"/>
       </w:pPr>
       <w:rPr>
-        <w:rFonts w:ascii="Symbol" w:hAnsi="Symbol" w:hint="default"/>
+        <w:rFonts w:hint="default" w:ascii="Symbol" w:hAnsi="Symbol"/>
         <w:sz w:val="20"/>
       </w:rPr>
     </w:lvl>
@@ -2113,7 +2272,7 @@
         <w:ind w:left="720" w:hanging="360"/>
       </w:pPr>
       <w:rPr>
-        <w:rFonts w:ascii="Courier New" w:hAnsi="Courier New" w:hint="default"/>
+        <w:rFonts w:hint="default" w:ascii="Courier New" w:hAnsi="Courier New"/>
         <w:sz w:val="20"/>
       </w:rPr>
     </w:lvl>
@@ -2129,7 +2288,7 @@
         <w:ind w:left="1440" w:hanging="360"/>
       </w:pPr>
       <w:rPr>
-        <w:rFonts w:ascii="Courier New" w:hAnsi="Courier New" w:hint="default"/>
+        <w:rFonts w:hint="default" w:ascii="Courier New" w:hAnsi="Courier New"/>
         <w:sz w:val="20"/>
       </w:rPr>
     </w:lvl>
@@ -2145,7 +2304,7 @@
         <w:ind w:left="2160" w:hanging="360"/>
       </w:pPr>
       <w:rPr>
-        <w:rFonts w:ascii="Courier New" w:hAnsi="Courier New" w:hint="default"/>
+        <w:rFonts w:hint="default" w:ascii="Courier New" w:hAnsi="Courier New"/>
         <w:sz w:val="20"/>
       </w:rPr>
     </w:lvl>
@@ -2161,7 +2320,7 @@
         <w:ind w:left="2880" w:hanging="360"/>
       </w:pPr>
       <w:rPr>
-        <w:rFonts w:ascii="Courier New" w:hAnsi="Courier New" w:hint="default"/>
+        <w:rFonts w:hint="default" w:ascii="Courier New" w:hAnsi="Courier New"/>
         <w:sz w:val="20"/>
       </w:rPr>
     </w:lvl>
@@ -2177,7 +2336,7 @@
         <w:ind w:left="3600" w:hanging="360"/>
       </w:pPr>
       <w:rPr>
-        <w:rFonts w:ascii="Courier New" w:hAnsi="Courier New" w:hint="default"/>
+        <w:rFonts w:hint="default" w:ascii="Courier New" w:hAnsi="Courier New"/>
         <w:sz w:val="20"/>
       </w:rPr>
     </w:lvl>
@@ -2193,7 +2352,7 @@
         <w:ind w:left="4320" w:hanging="360"/>
       </w:pPr>
       <w:rPr>
-        <w:rFonts w:ascii="Courier New" w:hAnsi="Courier New" w:hint="default"/>
+        <w:rFonts w:hint="default" w:ascii="Courier New" w:hAnsi="Courier New"/>
         <w:sz w:val="20"/>
       </w:rPr>
     </w:lvl>
@@ -2209,7 +2368,7 @@
         <w:ind w:left="5040" w:hanging="360"/>
       </w:pPr>
       <w:rPr>
-        <w:rFonts w:ascii="Courier New" w:hAnsi="Courier New" w:hint="default"/>
+        <w:rFonts w:hint="default" w:ascii="Courier New" w:hAnsi="Courier New"/>
         <w:sz w:val="20"/>
       </w:rPr>
     </w:lvl>
@@ -2225,7 +2384,7 @@
         <w:ind w:left="5760" w:hanging="360"/>
       </w:pPr>
       <w:rPr>
-        <w:rFonts w:ascii="Courier New" w:hAnsi="Courier New" w:hint="default"/>
+        <w:rFonts w:hint="default" w:ascii="Courier New" w:hAnsi="Courier New"/>
         <w:sz w:val="20"/>
       </w:rPr>
     </w:lvl>
@@ -2241,7 +2400,7 @@
         <w:ind w:left="6480" w:hanging="360"/>
       </w:pPr>
       <w:rPr>
-        <w:rFonts w:ascii="Courier New" w:hAnsi="Courier New" w:hint="default"/>
+        <w:rFonts w:hint="default" w:ascii="Courier New" w:hAnsi="Courier New"/>
         <w:sz w:val="20"/>
       </w:rPr>
     </w:lvl>
@@ -2260,7 +2419,7 @@
   <w:docDefaults>
     <w:rPrDefault>
       <w:rPr>
-        <w:rFonts w:asciiTheme="minorHAnsi" w:eastAsiaTheme="minorHAnsi" w:hAnsiTheme="minorHAnsi" w:cstheme="minorBidi"/>
+        <w:rFonts w:asciiTheme="minorHAnsi" w:hAnsiTheme="minorHAnsi" w:eastAsiaTheme="minorHAnsi" w:cstheme="minorBidi"/>
         <w:sz w:val="22"/>
         <w:szCs w:val="22"/>
         <w:lang w:val="en-CA" w:eastAsia="en-US" w:bidi="ar-SA"/>
@@ -2275,14 +2434,14 @@
   <w:latentStyles w:defLockedState="0" w:defUIPriority="99" w:defSemiHidden="0" w:defUnhideWhenUsed="0" w:defQFormat="0" w:count="371">
     <w:lsdException w:name="Normal" w:uiPriority="0" w:qFormat="1"/>
     <w:lsdException w:name="heading 1" w:uiPriority="9" w:qFormat="1"/>
-    <w:lsdException w:name="heading 2" w:semiHidden="1" w:uiPriority="9" w:unhideWhenUsed="1" w:qFormat="1"/>
-    <w:lsdException w:name="heading 3" w:semiHidden="1" w:uiPriority="9" w:unhideWhenUsed="1" w:qFormat="1"/>
-    <w:lsdException w:name="heading 4" w:semiHidden="1" w:uiPriority="9" w:unhideWhenUsed="1" w:qFormat="1"/>
-    <w:lsdException w:name="heading 5" w:semiHidden="1" w:uiPriority="9" w:unhideWhenUsed="1" w:qFormat="1"/>
-    <w:lsdException w:name="heading 6" w:semiHidden="1" w:uiPriority="9" w:unhideWhenUsed="1" w:qFormat="1"/>
-    <w:lsdException w:name="heading 7" w:semiHidden="1" w:uiPriority="9" w:unhideWhenUsed="1" w:qFormat="1"/>
-    <w:lsdException w:name="heading 8" w:semiHidden="1" w:uiPriority="9" w:unhideWhenUsed="1" w:qFormat="1"/>
-    <w:lsdException w:name="heading 9" w:semiHidden="1" w:uiPriority="9" w:unhideWhenUsed="1" w:qFormat="1"/>
+    <w:lsdException w:name="heading 2" w:uiPriority="9" w:semiHidden="1" w:unhideWhenUsed="1" w:qFormat="1"/>
+    <w:lsdException w:name="heading 3" w:uiPriority="9" w:semiHidden="1" w:unhideWhenUsed="1" w:qFormat="1"/>
+    <w:lsdException w:name="heading 4" w:uiPriority="9" w:semiHidden="1" w:unhideWhenUsed="1" w:qFormat="1"/>
+    <w:lsdException w:name="heading 5" w:uiPriority="9" w:semiHidden="1" w:unhideWhenUsed="1" w:qFormat="1"/>
+    <w:lsdException w:name="heading 6" w:uiPriority="9" w:semiHidden="1" w:unhideWhenUsed="1" w:qFormat="1"/>
+    <w:lsdException w:name="heading 7" w:uiPriority="9" w:semiHidden="1" w:unhideWhenUsed="1" w:qFormat="1"/>
+    <w:lsdException w:name="heading 8" w:uiPriority="9" w:semiHidden="1" w:unhideWhenUsed="1" w:qFormat="1"/>
+    <w:lsdException w:name="heading 9" w:uiPriority="9" w:semiHidden="1" w:unhideWhenUsed="1" w:qFormat="1"/>
     <w:lsdException w:name="index 1" w:semiHidden="1" w:unhideWhenUsed="1"/>
     <w:lsdException w:name="index 2" w:semiHidden="1" w:unhideWhenUsed="1"/>
     <w:lsdException w:name="index 3" w:semiHidden="1" w:unhideWhenUsed="1"/>
@@ -2292,22 +2451,22 @@
     <w:lsdException w:name="index 7" w:semiHidden="1" w:unhideWhenUsed="1"/>
     <w:lsdException w:name="index 8" w:semiHidden="1" w:unhideWhenUsed="1"/>
     <w:lsdException w:name="index 9" w:semiHidden="1" w:unhideWhenUsed="1"/>
-    <w:lsdException w:name="toc 1" w:semiHidden="1" w:uiPriority="39" w:unhideWhenUsed="1"/>
-    <w:lsdException w:name="toc 2" w:semiHidden="1" w:uiPriority="39" w:unhideWhenUsed="1"/>
-    <w:lsdException w:name="toc 3" w:semiHidden="1" w:uiPriority="39" w:unhideWhenUsed="1"/>
-    <w:lsdException w:name="toc 4" w:semiHidden="1" w:uiPriority="39" w:unhideWhenUsed="1"/>
-    <w:lsdException w:name="toc 5" w:semiHidden="1" w:uiPriority="39" w:unhideWhenUsed="1"/>
-    <w:lsdException w:name="toc 6" w:semiHidden="1" w:uiPriority="39" w:unhideWhenUsed="1"/>
-    <w:lsdException w:name="toc 7" w:semiHidden="1" w:uiPriority="39" w:unhideWhenUsed="1"/>
-    <w:lsdException w:name="toc 8" w:semiHidden="1" w:uiPriority="39" w:unhideWhenUsed="1"/>
-    <w:lsdException w:name="toc 9" w:semiHidden="1" w:uiPriority="39" w:unhideWhenUsed="1"/>
+    <w:lsdException w:name="toc 1" w:uiPriority="39" w:semiHidden="1" w:unhideWhenUsed="1"/>
+    <w:lsdException w:name="toc 2" w:uiPriority="39" w:semiHidden="1" w:unhideWhenUsed="1"/>
+    <w:lsdException w:name="toc 3" w:uiPriority="39" w:semiHidden="1" w:unhideWhenUsed="1"/>
+    <w:lsdException w:name="toc 4" w:uiPriority="39" w:semiHidden="1" w:unhideWhenUsed="1"/>
+    <w:lsdException w:name="toc 5" w:uiPriority="39" w:semiHidden="1" w:unhideWhenUsed="1"/>
+    <w:lsdException w:name="toc 6" w:uiPriority="39" w:semiHidden="1" w:unhideWhenUsed="1"/>
+    <w:lsdException w:name="toc 7" w:uiPriority="39" w:semiHidden="1" w:unhideWhenUsed="1"/>
+    <w:lsdException w:name="toc 8" w:uiPriority="39" w:semiHidden="1" w:unhideWhenUsed="1"/>
+    <w:lsdException w:name="toc 9" w:uiPriority="39" w:semiHidden="1" w:unhideWhenUsed="1"/>
     <w:lsdException w:name="Normal Indent" w:semiHidden="1" w:unhideWhenUsed="1"/>
     <w:lsdException w:name="footnote text" w:semiHidden="1" w:unhideWhenUsed="1"/>
     <w:lsdException w:name="annotation text" w:semiHidden="1" w:unhideWhenUsed="1"/>
     <w:lsdException w:name="header" w:semiHidden="1" w:unhideWhenUsed="1"/>
     <w:lsdException w:name="footer" w:semiHidden="1" w:unhideWhenUsed="1"/>
     <w:lsdException w:name="index heading" w:semiHidden="1" w:unhideWhenUsed="1"/>
-    <w:lsdException w:name="caption" w:semiHidden="1" w:uiPriority="35" w:unhideWhenUsed="1" w:qFormat="1"/>
+    <w:lsdException w:name="caption" w:uiPriority="35" w:semiHidden="1" w:unhideWhenUsed="1" w:qFormat="1"/>
     <w:lsdException w:name="table of figures" w:semiHidden="1" w:unhideWhenUsed="1"/>
     <w:lsdException w:name="envelope address" w:semiHidden="1" w:unhideWhenUsed="1"/>
     <w:lsdException w:name="envelope return" w:semiHidden="1" w:unhideWhenUsed="1"/>
@@ -2338,7 +2497,7 @@
     <w:lsdException w:name="Title" w:uiPriority="10" w:qFormat="1"/>
     <w:lsdException w:name="Closing" w:semiHidden="1" w:unhideWhenUsed="1"/>
     <w:lsdException w:name="Signature" w:semiHidden="1" w:unhideWhenUsed="1"/>
-    <w:lsdException w:name="Default Paragraph Font" w:semiHidden="1" w:uiPriority="1" w:unhideWhenUsed="1"/>
+    <w:lsdException w:name="Default Paragraph Font" w:uiPriority="1" w:semiHidden="1" w:unhideWhenUsed="1"/>
     <w:lsdException w:name="Body Text" w:semiHidden="1" w:unhideWhenUsed="1"/>
     <w:lsdException w:name="Body Text Indent" w:semiHidden="1" w:unhideWhenUsed="1"/>
     <w:lsdException w:name="List Continue" w:semiHidden="1" w:unhideWhenUsed="1"/>
@@ -2538,8 +2697,8 @@
     <w:lsdException w:name="Subtle Reference" w:uiPriority="31" w:qFormat="1"/>
     <w:lsdException w:name="Intense Reference" w:uiPriority="32" w:qFormat="1"/>
     <w:lsdException w:name="Book Title" w:uiPriority="33" w:qFormat="1"/>
-    <w:lsdException w:name="Bibliography" w:semiHidden="1" w:uiPriority="37" w:unhideWhenUsed="1"/>
-    <w:lsdException w:name="TOC Heading" w:semiHidden="1" w:uiPriority="39" w:unhideWhenUsed="1" w:qFormat="1"/>
+    <w:lsdException w:name="Bibliography" w:uiPriority="37" w:semiHidden="1" w:unhideWhenUsed="1"/>
+    <w:lsdException w:name="TOC Heading" w:uiPriority="39" w:semiHidden="1" w:unhideWhenUsed="1" w:qFormat="1"/>
     <w:lsdException w:name="Plain Table 1" w:uiPriority="41"/>
     <w:lsdException w:name="Plain Table 2" w:uiPriority="42"/>
     <w:lsdException w:name="Plain Table 3" w:uiPriority="43"/>
@@ -2645,18 +2804,18 @@
     <w:lsdException w:name="List Table 6 Colorful Accent 6" w:uiPriority="51"/>
     <w:lsdException w:name="List Table 7 Colorful Accent 6" w:uiPriority="52"/>
   </w:latentStyles>
-  <w:style w:type="paragraph" w:default="1" w:styleId="Normal">
+  <w:style w:type="paragraph" w:styleId="Normal" w:default="1">
     <w:name w:val="Normal"/>
     <w:qFormat/>
     <w:rsid w:val="006C3BDD"/>
   </w:style>
-  <w:style w:type="character" w:default="1" w:styleId="DefaultParagraphFont">
+  <w:style w:type="character" w:styleId="DefaultParagraphFont" w:default="1">
     <w:name w:val="Default Paragraph Font"/>
     <w:uiPriority w:val="1"/>
     <w:semiHidden/>
     <w:unhideWhenUsed/>
   </w:style>
-  <w:style w:type="table" w:default="1" w:styleId="TableNormal">
+  <w:style w:type="table" w:styleId="TableNormal" w:default="1">
     <w:name w:val="Normal Table"/>
     <w:uiPriority w:val="99"/>
     <w:semiHidden/>
@@ -2671,7 +2830,7 @@
       </w:tblCellMar>
     </w:tblPr>
   </w:style>
-  <w:style w:type="numbering" w:default="1" w:styleId="NoList">
+  <w:style w:type="numbering" w:styleId="NoList" w:default="1">
     <w:name w:val="No List"/>
     <w:uiPriority w:val="99"/>
     <w:semiHidden/>
@@ -2698,12 +2857,12 @@
     </w:pPr>
     <w:tblPr>
       <w:tblBorders>
-        <w:top w:val="single" w:sz="4" w:space="0" w:color="auto"/>
-        <w:left w:val="single" w:sz="4" w:space="0" w:color="auto"/>
-        <w:bottom w:val="single" w:sz="4" w:space="0" w:color="auto"/>
-        <w:right w:val="single" w:sz="4" w:space="0" w:color="auto"/>
-        <w:insideH w:val="single" w:sz="4" w:space="0" w:color="auto"/>
-        <w:insideV w:val="single" w:sz="4" w:space="0" w:color="auto"/>
+        <w:top w:val="single" w:color="auto" w:sz="4" w:space="0"/>
+        <w:left w:val="single" w:color="auto" w:sz="4" w:space="0"/>
+        <w:bottom w:val="single" w:color="auto" w:sz="4" w:space="0"/>
+        <w:right w:val="single" w:color="auto" w:sz="4" w:space="0"/>
+        <w:insideH w:val="single" w:color="auto" w:sz="4" w:space="0"/>
+        <w:insideV w:val="single" w:color="auto" w:sz="4" w:space="0"/>
       </w:tblBorders>
     </w:tblPr>
   </w:style>
@@ -2733,7 +2892,7 @@
       <w:spacing w:after="0" w:line="240" w:lineRule="auto"/>
     </w:pPr>
   </w:style>
-  <w:style w:type="character" w:customStyle="1" w:styleId="HeaderChar">
+  <w:style w:type="character" w:styleId="HeaderChar" w:customStyle="1">
     <w:name w:val="Header Char"/>
     <w:basedOn w:val="DefaultParagraphFont"/>
     <w:link w:val="Header"/>
@@ -2755,19 +2914,19 @@
       <w:spacing w:after="0" w:line="240" w:lineRule="auto"/>
     </w:pPr>
   </w:style>
-  <w:style w:type="character" w:customStyle="1" w:styleId="FooterChar">
+  <w:style w:type="character" w:styleId="FooterChar" w:customStyle="1">
     <w:name w:val="Footer Char"/>
     <w:basedOn w:val="DefaultParagraphFont"/>
     <w:link w:val="Footer"/>
     <w:uiPriority w:val="99"/>
     <w:rsid w:val="006C3BDD"/>
   </w:style>
-  <w:style w:type="character" w:customStyle="1" w:styleId="normaltextrun">
+  <w:style w:type="character" w:styleId="normaltextrun" w:customStyle="1">
     <w:name w:val="normaltextrun"/>
     <w:basedOn w:val="DefaultParagraphFont"/>
     <w:rsid w:val="003B1B0F"/>
   </w:style>
-  <w:style w:type="paragraph" w:customStyle="1" w:styleId="paragraph">
+  <w:style w:type="paragraph" w:styleId="paragraph" w:customStyle="1">
     <w:name w:val="paragraph"/>
     <w:basedOn w:val="Normal"/>
     <w:rsid w:val="00E8166D"/>
@@ -2775,13 +2934,13 @@
       <w:spacing w:before="100" w:beforeAutospacing="1" w:after="100" w:afterAutospacing="1" w:line="240" w:lineRule="auto"/>
     </w:pPr>
     <w:rPr>
-      <w:rFonts w:ascii="Times New Roman" w:eastAsia="Times New Roman" w:hAnsi="Times New Roman" w:cs="Times New Roman"/>
+      <w:rFonts w:ascii="Times New Roman" w:hAnsi="Times New Roman" w:eastAsia="Times New Roman" w:cs="Times New Roman"/>
       <w:sz w:val="24"/>
       <w:szCs w:val="24"/>
       <w:lang w:eastAsia="en-CA"/>
     </w:rPr>
   </w:style>
-  <w:style w:type="character" w:customStyle="1" w:styleId="eop">
+  <w:style w:type="character" w:styleId="eop" w:customStyle="1">
     <w:name w:val="eop"/>
     <w:basedOn w:val="DefaultParagraphFont"/>
     <w:rsid w:val="00E8166D"/>

</xml_diff>